<commit_message>
Reviewed V2 of test plan
</commit_message>
<xml_diff>
--- a/TestPan_Julio_Hernandez_v2.docx
+++ b/TestPan_Julio_Hernandez_v2.docx
@@ -1,6 +1,6 @@
 
 <file path=word/document.xml><?xml version="1.0" encoding="utf-8"?>
-<w:document xmlns:wpc="http://schemas.microsoft.com/office/word/2010/wordprocessingCanvas" xmlns:cx="http://schemas.microsoft.com/office/drawing/2014/chartex" xmlns:cx1="http://schemas.microsoft.com/office/drawing/2015/9/8/chartex" xmlns:cx2="http://schemas.microsoft.com/office/drawing/2015/10/21/chartex" xmlns:cx3="http://schemas.microsoft.com/office/drawing/2016/5/9/chartex" xmlns:cx4="http://schemas.microsoft.com/office/drawing/2016/5/10/chartex" xmlns:cx5="http://schemas.microsoft.com/office/drawing/2016/5/11/chartex" xmlns:cx6="http://schemas.microsoft.com/office/drawing/2016/5/12/chartex" xmlns:cx7="http://schemas.microsoft.com/office/drawing/2016/5/13/chartex" xmlns:cx8="http://schemas.microsoft.com/office/drawing/2016/5/14/chartex" xmlns:mc="http://schemas.openxmlformats.org/markup-compatibility/2006" xmlns:aink="http://schemas.microsoft.com/office/drawing/2016/ink" xmlns:am3d="http://schemas.microsoft.com/office/drawing/2017/model3d" xmlns:o="urn:schemas-microsoft-com:office:office" xmlns:r="http://schemas.openxmlformats.org/officeDocument/2006/relationships" xmlns:m="http://schemas.openxmlformats.org/officeDocument/2006/math" xmlns:v="urn:schemas-microsoft-com:vml" xmlns:wp14="http://schemas.microsoft.com/office/word/2010/wordprocessingDrawing" xmlns:wp="http://schemas.openxmlformats.org/drawingml/2006/wordprocessingDrawing" xmlns:w10="urn:schemas-microsoft-com:office:word" xmlns:w="http://schemas.openxmlformats.org/wordprocessingml/2006/main" xmlns:w14="http://schemas.microsoft.com/office/word/2010/wordml" xmlns:w15="http://schemas.microsoft.com/office/word/2012/wordml" xmlns:w16cid="http://schemas.microsoft.com/office/word/2016/wordml/cid" xmlns:w16se="http://schemas.microsoft.com/office/word/2015/wordml/symex" xmlns:wpg="http://schemas.microsoft.com/office/word/2010/wordprocessingGroup" xmlns:wpi="http://schemas.microsoft.com/office/word/2010/wordprocessingInk" xmlns:wne="http://schemas.microsoft.com/office/word/2006/wordml" xmlns:wps="http://schemas.microsoft.com/office/word/2010/wordprocessingShape" mc:Ignorable="w14 w15 w16se w16cid wp14">
+<w:document xmlns:wpc="http://schemas.microsoft.com/office/word/2010/wordprocessingCanvas" xmlns:cx="http://schemas.microsoft.com/office/drawing/2014/chartex" xmlns:cx1="http://schemas.microsoft.com/office/drawing/2015/9/8/chartex" xmlns:cx2="http://schemas.microsoft.com/office/drawing/2015/10/21/chartex" xmlns:cx3="http://schemas.microsoft.com/office/drawing/2016/5/9/chartex" xmlns:cx4="http://schemas.microsoft.com/office/drawing/2016/5/10/chartex" xmlns:cx5="http://schemas.microsoft.com/office/drawing/2016/5/11/chartex" xmlns:cx6="http://schemas.microsoft.com/office/drawing/2016/5/12/chartex" xmlns:cx7="http://schemas.microsoft.com/office/drawing/2016/5/13/chartex" xmlns:cx8="http://schemas.microsoft.com/office/drawing/2016/5/14/chartex" xmlns:mc="http://schemas.openxmlformats.org/markup-compatibility/2006" xmlns:aink="http://schemas.microsoft.com/office/drawing/2016/ink" xmlns:am3d="http://schemas.microsoft.com/office/drawing/2017/model3d" xmlns:o="urn:schemas-microsoft-com:office:office" xmlns:r="http://schemas.openxmlformats.org/officeDocument/2006/relationships" xmlns:m="http://schemas.openxmlformats.org/officeDocument/2006/math" xmlns:v="urn:schemas-microsoft-com:vml" xmlns:wp14="http://schemas.microsoft.com/office/word/2010/wordprocessingDrawing" xmlns:wp="http://schemas.openxmlformats.org/drawingml/2006/wordprocessingDrawing" xmlns:w10="urn:schemas-microsoft-com:office:word" xmlns:w="http://schemas.openxmlformats.org/wordprocessingml/2006/main" xmlns:w14="http://schemas.microsoft.com/office/word/2010/wordml" xmlns:w15="http://schemas.microsoft.com/office/word/2012/wordml" xmlns:w16cex="http://schemas.microsoft.com/office/word/2018/wordml/cex" xmlns:w16cid="http://schemas.microsoft.com/office/word/2016/wordml/cid" xmlns:w16="http://schemas.microsoft.com/office/word/2018/wordml" xmlns:w16se="http://schemas.microsoft.com/office/word/2015/wordml/symex" xmlns:wpg="http://schemas.microsoft.com/office/word/2010/wordprocessingGroup" xmlns:wpi="http://schemas.microsoft.com/office/word/2010/wordprocessingInk" xmlns:wne="http://schemas.microsoft.com/office/word/2006/wordml" xmlns:wps="http://schemas.microsoft.com/office/word/2010/wordprocessingShape" mc:Ignorable="w14 w15 w16se w16cid w16 w16cex wp14">
   <w:body>
     <w:p>
       <w:pPr>
@@ -334,24 +334,35 @@
       </w:pPr>
       <w:r>
         <w:tab/>
-        <w:t xml:space="preserve">     Ortiz, Alejandro</w:t>
+        <w:t xml:space="preserve">     Ortiz, </w:t>
+      </w:r>
+      <w:commentRangeStart w:id="17"/>
+      <w:r>
+        <w:t>Alejandro</w:t>
+      </w:r>
+      <w:commentRangeEnd w:id="17"/>
+      <w:r>
+        <w:rPr>
+          <w:rStyle w:val="CommentReference"/>
+        </w:rPr>
+        <w:commentReference w:id="17"/>
       </w:r>
     </w:p>
     <w:p>
       <w:pPr>
         <w:pStyle w:val="DocControlHeading2"/>
       </w:pPr>
-      <w:bookmarkStart w:id="17" w:name="_Toc461626767"/>
-      <w:bookmarkStart w:id="18" w:name="_Toc461628997"/>
-      <w:bookmarkStart w:id="19" w:name="_Toc461632039"/>
-      <w:bookmarkStart w:id="20" w:name="_Toc22915469"/>
+      <w:bookmarkStart w:id="18" w:name="_Toc461626767"/>
+      <w:bookmarkStart w:id="19" w:name="_Toc461628997"/>
+      <w:bookmarkStart w:id="20" w:name="_Toc461632039"/>
+      <w:bookmarkStart w:id="21" w:name="_Toc22915469"/>
       <w:r>
         <w:t>Change Summary</w:t>
       </w:r>
-      <w:bookmarkEnd w:id="17"/>
       <w:bookmarkEnd w:id="18"/>
       <w:bookmarkEnd w:id="19"/>
       <w:bookmarkEnd w:id="20"/>
+      <w:bookmarkEnd w:id="21"/>
     </w:p>
     <w:p>
       <w:pPr>
@@ -528,13 +539,13 @@
             <w:tcW w:w="1764" w:type="dxa"/>
           </w:tcPr>
           <w:p>
-            <w:commentRangeStart w:id="21"/>
-            <w:commentRangeEnd w:id="21"/>
+            <w:commentRangeStart w:id="22"/>
+            <w:commentRangeEnd w:id="22"/>
             <w:r>
               <w:rPr>
                 <w:rStyle w:val="CommentReference"/>
               </w:rPr>
-              <w:commentReference w:id="21"/>
+              <w:commentReference w:id="22"/>
             </w:r>
           </w:p>
         </w:tc>
@@ -2712,8 +2723,8 @@
     <w:p>
       <w:pPr>
         <w:sectPr>
-          <w:headerReference w:type="default" r:id="rId11"/>
-          <w:footerReference w:type="default" r:id="rId12"/>
+          <w:headerReference w:type="default" r:id="rId12"/>
+          <w:footerReference w:type="default" r:id="rId13"/>
           <w:pgSz w:w="12240" w:h="15840" w:code="1"/>
           <w:pgMar w:top="1440" w:right="1440" w:bottom="1440" w:left="1800" w:header="720" w:footer="720" w:gutter="0"/>
           <w:pgNumType w:fmt="lowerRoman"/>
@@ -2728,12 +2739,12 @@
       <w:pPr>
         <w:pStyle w:val="Heading1"/>
       </w:pPr>
-      <w:bookmarkStart w:id="22" w:name="_Toc22915470"/>
+      <w:bookmarkStart w:id="23" w:name="_Toc22915470"/>
       <w:r>
         <w:lastRenderedPageBreak/>
         <w:t>Introduction</w:t>
       </w:r>
-      <w:bookmarkEnd w:id="22"/>
+      <w:bookmarkEnd w:id="23"/>
     </w:p>
     <w:p/>
     <w:p>
@@ -2761,46 +2772,57 @@
       <w:pPr>
         <w:pStyle w:val="Heading2"/>
       </w:pPr>
-      <w:bookmarkStart w:id="23" w:name="_Toc22915471"/>
+      <w:bookmarkStart w:id="24" w:name="_Toc22915471"/>
       <w:r>
         <w:t>Pur</w:t>
       </w:r>
-      <w:commentRangeStart w:id="24"/>
       <w:commentRangeStart w:id="25"/>
+      <w:commentRangeStart w:id="26"/>
       <w:r>
         <w:t>po</w:t>
       </w:r>
-      <w:commentRangeEnd w:id="24"/>
+      <w:commentRangeEnd w:id="25"/>
       <w:r>
         <w:rPr>
           <w:rStyle w:val="CommentReference"/>
           <w:b w:val="0"/>
         </w:rPr>
-        <w:commentReference w:id="24"/>
-      </w:r>
-      <w:commentRangeEnd w:id="25"/>
+        <w:commentReference w:id="25"/>
+      </w:r>
+      <w:commentRangeEnd w:id="26"/>
       <w:r>
         <w:rPr>
           <w:rStyle w:val="CommentReference"/>
           <w:b w:val="0"/>
         </w:rPr>
-        <w:commentReference w:id="25"/>
+        <w:commentReference w:id="26"/>
       </w:r>
       <w:r>
         <w:t>se</w:t>
       </w:r>
-      <w:bookmarkEnd w:id="23"/>
+      <w:bookmarkEnd w:id="24"/>
     </w:p>
     <w:p/>
     <w:p>
       <w:r>
-        <w:t xml:space="preserve">The purpose of this test </w:t>
+        <w:t xml:space="preserve">The purpose of </w:t>
+      </w:r>
+      <w:commentRangeStart w:id="27"/>
+      <w:r>
+        <w:t xml:space="preserve">this test </w:t>
       </w:r>
       <w:proofErr w:type="gramStart"/>
       <w:r>
         <w:t>create</w:t>
       </w:r>
+      <w:commentRangeEnd w:id="27"/>
       <w:proofErr w:type="gramEnd"/>
+      <w:r>
+        <w:rPr>
+          <w:rStyle w:val="CommentReference"/>
+        </w:rPr>
+        <w:commentReference w:id="27"/>
+      </w:r>
       <w:r>
         <w:t xml:space="preserve"> adequate tests that will make sure the edit function works.</w:t>
       </w:r>
@@ -2811,11 +2833,11 @@
       <w:pPr>
         <w:pStyle w:val="Heading2"/>
       </w:pPr>
-      <w:bookmarkStart w:id="26" w:name="_Toc22915472"/>
+      <w:bookmarkStart w:id="28" w:name="_Toc22915472"/>
       <w:r>
         <w:t>Scope</w:t>
       </w:r>
-      <w:bookmarkEnd w:id="26"/>
+      <w:bookmarkEnd w:id="28"/>
     </w:p>
     <w:p>
       <w:r>
@@ -2824,24 +2846,24 @@
       <w:r>
         <w:t xml:space="preserve">JAR file created by Dr. </w:t>
       </w:r>
-      <w:commentRangeStart w:id="27"/>
-      <w:commentRangeStart w:id="28"/>
+      <w:commentRangeStart w:id="29"/>
+      <w:commentRangeStart w:id="30"/>
       <w:r>
         <w:t>Roach</w:t>
       </w:r>
-      <w:commentRangeEnd w:id="27"/>
+      <w:commentRangeEnd w:id="29"/>
       <w:r>
         <w:rPr>
           <w:rStyle w:val="CommentReference"/>
         </w:rPr>
-        <w:commentReference w:id="27"/>
-      </w:r>
-      <w:commentRangeEnd w:id="28"/>
+        <w:commentReference w:id="29"/>
+      </w:r>
+      <w:commentRangeEnd w:id="30"/>
       <w:r>
         <w:rPr>
           <w:rStyle w:val="CommentReference"/>
         </w:rPr>
-        <w:commentReference w:id="28"/>
+        <w:commentReference w:id="30"/>
       </w:r>
       <w:r>
         <w:t>.</w:t>
@@ -2855,70 +2877,103 @@
       <w:pPr>
         <w:pStyle w:val="Heading2"/>
       </w:pPr>
-      <w:bookmarkStart w:id="29" w:name="_Toc22915473"/>
+      <w:bookmarkStart w:id="31" w:name="_Toc22915473"/>
       <w:r>
         <w:t>System Overview</w:t>
       </w:r>
-      <w:bookmarkEnd w:id="29"/>
+      <w:bookmarkEnd w:id="31"/>
     </w:p>
     <w:p>
       <w:r>
         <w:t xml:space="preserve">The system analyzed is the </w:t>
       </w:r>
       <w:r>
-        <w:t>Jar file provided by DR. roach. This JAR file implements functions that alter the contents of a database.</w:t>
+        <w:t xml:space="preserve">Jar file provided by </w:t>
+      </w:r>
+      <w:commentRangeStart w:id="32"/>
+      <w:r>
+        <w:t>DR. roach</w:t>
+      </w:r>
+      <w:commentRangeEnd w:id="32"/>
+      <w:r>
+        <w:rPr>
+          <w:rStyle w:val="CommentReference"/>
+        </w:rPr>
+        <w:commentReference w:id="32"/>
+      </w:r>
+      <w:r>
+        <w:t xml:space="preserve">. This JAR file implements functions </w:t>
+      </w:r>
+      <w:commentRangeStart w:id="33"/>
+      <w:r>
+        <w:t>that alter the contents of a database.</w:t>
+      </w:r>
+      <w:commentRangeEnd w:id="33"/>
+      <w:r>
+        <w:rPr>
+          <w:rStyle w:val="CommentReference"/>
+        </w:rPr>
+        <w:commentReference w:id="33"/>
       </w:r>
     </w:p>
     <w:p>
       <w:pPr>
         <w:pStyle w:val="Heading2"/>
       </w:pPr>
-      <w:bookmarkStart w:id="30" w:name="_Toc22915474"/>
+      <w:bookmarkStart w:id="34" w:name="_Toc22915474"/>
       <w:r>
         <w:t>Suspension and Exit Criteria</w:t>
       </w:r>
-      <w:bookmarkEnd w:id="30"/>
-    </w:p>
-    <w:p>
+      <w:bookmarkEnd w:id="34"/>
+    </w:p>
+    <w:p>
+      <w:commentRangeStart w:id="35"/>
       <w:r>
         <w:t>The termination of testing will be done when all test cases are run successfully.</w:t>
       </w:r>
+      <w:commentRangeEnd w:id="35"/>
+      <w:r>
+        <w:rPr>
+          <w:rStyle w:val="CommentReference"/>
+        </w:rPr>
+        <w:commentReference w:id="35"/>
+      </w:r>
     </w:p>
     <w:p>
       <w:pPr>
         <w:pStyle w:val="Heading2"/>
       </w:pPr>
-      <w:bookmarkStart w:id="31" w:name="_Toc22915475"/>
-      <w:commentRangeStart w:id="32"/>
-      <w:commentRangeStart w:id="33"/>
-      <w:commentRangeStart w:id="34"/>
+      <w:bookmarkStart w:id="36" w:name="_Toc22915475"/>
+      <w:commentRangeStart w:id="37"/>
+      <w:commentRangeStart w:id="38"/>
+      <w:commentRangeStart w:id="39"/>
       <w:r>
         <w:t>Document Overview</w:t>
       </w:r>
-      <w:bookmarkEnd w:id="31"/>
-      <w:commentRangeEnd w:id="32"/>
+      <w:bookmarkEnd w:id="36"/>
+      <w:commentRangeEnd w:id="37"/>
       <w:r>
         <w:rPr>
           <w:rStyle w:val="CommentReference"/>
           <w:b w:val="0"/>
         </w:rPr>
-        <w:commentReference w:id="32"/>
-      </w:r>
-      <w:commentRangeEnd w:id="33"/>
+        <w:commentReference w:id="37"/>
+      </w:r>
+      <w:commentRangeEnd w:id="38"/>
       <w:r>
         <w:rPr>
           <w:rStyle w:val="CommentReference"/>
           <w:b w:val="0"/>
         </w:rPr>
-        <w:commentReference w:id="33"/>
-      </w:r>
-      <w:commentRangeEnd w:id="34"/>
+        <w:commentReference w:id="38"/>
+      </w:r>
+      <w:commentRangeEnd w:id="39"/>
       <w:r>
         <w:rPr>
           <w:rStyle w:val="CommentReference"/>
           <w:b w:val="0"/>
         </w:rPr>
-        <w:commentReference w:id="34"/>
+        <w:commentReference w:id="39"/>
       </w:r>
     </w:p>
     <w:p>
@@ -2930,38 +2985,38 @@
       <w:pPr>
         <w:pStyle w:val="Heading2"/>
       </w:pPr>
-      <w:bookmarkStart w:id="35" w:name="_Toc22915476"/>
+      <w:bookmarkStart w:id="40" w:name="_Toc22915476"/>
       <w:r>
         <w:t>Re</w:t>
       </w:r>
-      <w:commentRangeStart w:id="36"/>
-      <w:commentRangeStart w:id="37"/>
+      <w:commentRangeStart w:id="41"/>
+      <w:commentRangeStart w:id="42"/>
       <w:r>
         <w:t>feren</w:t>
       </w:r>
-      <w:commentRangeEnd w:id="36"/>
+      <w:commentRangeEnd w:id="41"/>
       <w:r>
         <w:rPr>
           <w:rStyle w:val="CommentReference"/>
           <w:b w:val="0"/>
         </w:rPr>
-        <w:commentReference w:id="36"/>
-      </w:r>
-      <w:commentRangeEnd w:id="37"/>
+        <w:commentReference w:id="41"/>
+      </w:r>
+      <w:commentRangeEnd w:id="42"/>
       <w:r>
         <w:rPr>
           <w:rStyle w:val="CommentReference"/>
           <w:b w:val="0"/>
         </w:rPr>
-        <w:commentReference w:id="37"/>
+        <w:commentReference w:id="42"/>
       </w:r>
       <w:r>
         <w:t>ces</w:t>
       </w:r>
-      <w:bookmarkEnd w:id="35"/>
-    </w:p>
-    <w:p>
-      <w:hyperlink r:id="rId13" w:history="1">
+      <w:bookmarkEnd w:id="40"/>
+    </w:p>
+    <w:p>
+      <w:hyperlink r:id="rId14" w:history="1">
         <w:r>
           <w:rPr>
             <w:rStyle w:val="Hyperlink"/>
@@ -2981,40 +3036,40 @@
         <w:pStyle w:val="Heading1"/>
         <w:pageBreakBefore w:val="0"/>
       </w:pPr>
-      <w:bookmarkStart w:id="38" w:name="_Toc227033591"/>
+      <w:bookmarkStart w:id="43" w:name="_Toc227033591"/>
       <w:r>
         <w:br w:type="page"/>
       </w:r>
-      <w:bookmarkStart w:id="39" w:name="_Toc22915477"/>
+      <w:bookmarkStart w:id="44" w:name="_Toc22915477"/>
       <w:r>
         <w:lastRenderedPageBreak/>
         <w:t>Test Items and Features</w:t>
       </w:r>
-      <w:bookmarkEnd w:id="38"/>
-      <w:bookmarkEnd w:id="39"/>
+      <w:bookmarkEnd w:id="43"/>
+      <w:bookmarkEnd w:id="44"/>
     </w:p>
     <w:p>
       <w:r>
         <w:t xml:space="preserve">The test encapsulates </w:t>
       </w:r>
-      <w:commentRangeStart w:id="40"/>
-      <w:commentRangeStart w:id="41"/>
+      <w:commentRangeStart w:id="45"/>
+      <w:commentRangeStart w:id="46"/>
       <w:r>
         <w:t xml:space="preserve">the search and filter option </w:t>
       </w:r>
-      <w:commentRangeEnd w:id="40"/>
+      <w:commentRangeEnd w:id="45"/>
       <w:r>
         <w:rPr>
           <w:rStyle w:val="CommentReference"/>
         </w:rPr>
-        <w:commentReference w:id="40"/>
-      </w:r>
-      <w:commentRangeEnd w:id="41"/>
+        <w:commentReference w:id="45"/>
+      </w:r>
+      <w:commentRangeEnd w:id="46"/>
       <w:r>
         <w:rPr>
           <w:rStyle w:val="CommentReference"/>
         </w:rPr>
-        <w:commentReference w:id="41"/>
+        <w:commentReference w:id="46"/>
       </w:r>
       <w:r>
         <w:t xml:space="preserve">of </w:t>
@@ -3135,6 +3190,7 @@
           <w:noProof/>
         </w:rPr>
       </w:pPr>
+      <w:commentRangeStart w:id="47"/>
       <w:r>
         <w:rPr>
           <w:noProof/>
@@ -3155,7 +3211,7 @@
                     <pic:cNvPicPr/>
                   </pic:nvPicPr>
                   <pic:blipFill>
-                    <a:blip r:embed="rId14"/>
+                    <a:blip r:embed="rId15"/>
                     <a:stretch>
                       <a:fillRect/>
                     </a:stretch>
@@ -3175,6 +3231,13 @@
           </wp:inline>
         </w:drawing>
       </w:r>
+      <w:commentRangeEnd w:id="47"/>
+      <w:r>
+        <w:rPr>
+          <w:rStyle w:val="CommentReference"/>
+        </w:rPr>
+        <w:commentReference w:id="47"/>
+      </w:r>
     </w:p>
     <w:p>
       <w:pPr>
@@ -3213,15 +3276,96 @@
         <w:rPr>
           <w:noProof/>
         </w:rPr>
-        <w:t>This function uses boolean logic to filter currently displayed results by either an OR or an AND. By selecting that option and adding a word on a colum the view alters to match all the entered field.</w:t>
-      </w:r>
-    </w:p>
-    <w:p>
-      <w:pPr>
+        <w:t xml:space="preserve">This function uses boolean logic to filter currently displayed results by either an OR or an </w:t>
+      </w:r>
+      <w:commentRangeStart w:id="48"/>
+      <w:r>
         <w:rPr>
           <w:noProof/>
         </w:rPr>
-      </w:pPr>
+        <w:t>AND</w:t>
+      </w:r>
+      <w:commentRangeEnd w:id="48"/>
+      <w:r>
+        <w:rPr>
+          <w:rStyle w:val="CommentReference"/>
+        </w:rPr>
+        <w:commentReference w:id="48"/>
+      </w:r>
+      <w:r>
+        <w:rPr>
+          <w:noProof/>
+        </w:rPr>
+        <w:t xml:space="preserve">. By selecting </w:t>
+      </w:r>
+      <w:commentRangeStart w:id="49"/>
+      <w:r>
+        <w:rPr>
+          <w:noProof/>
+        </w:rPr>
+        <w:t>that option</w:t>
+      </w:r>
+      <w:commentRangeEnd w:id="49"/>
+      <w:r>
+        <w:rPr>
+          <w:rStyle w:val="CommentReference"/>
+        </w:rPr>
+        <w:commentReference w:id="49"/>
+      </w:r>
+      <w:r>
+        <w:rPr>
+          <w:noProof/>
+        </w:rPr>
+        <w:t xml:space="preserve"> and adding a word on a colum </w:t>
+      </w:r>
+      <w:commentRangeStart w:id="50"/>
+      <w:r>
+        <w:rPr>
+          <w:noProof/>
+        </w:rPr>
+        <w:t>the</w:t>
+      </w:r>
+      <w:commentRangeEnd w:id="50"/>
+      <w:r>
+        <w:rPr>
+          <w:rStyle w:val="CommentReference"/>
+        </w:rPr>
+        <w:commentReference w:id="50"/>
+      </w:r>
+      <w:r>
+        <w:rPr>
+          <w:noProof/>
+        </w:rPr>
+        <w:t xml:space="preserve"> view alters to match all </w:t>
+      </w:r>
+      <w:commentRangeStart w:id="51"/>
+      <w:r>
+        <w:rPr>
+          <w:noProof/>
+        </w:rPr>
+        <w:t>the entered field</w:t>
+      </w:r>
+      <w:commentRangeEnd w:id="51"/>
+      <w:r>
+        <w:rPr>
+          <w:rStyle w:val="CommentReference"/>
+        </w:rPr>
+        <w:commentReference w:id="51"/>
+      </w:r>
+      <w:r>
+        <w:rPr>
+          <w:noProof/>
+        </w:rPr>
+        <w:t>.</w:t>
+      </w:r>
+    </w:p>
+    <w:p>
+      <w:pPr>
+        <w:rPr>
+          <w:noProof/>
+        </w:rPr>
+      </w:pPr>
+      <w:commentRangeStart w:id="52"/>
       <w:r>
         <w:rPr>
           <w:noProof/>
@@ -3245,7 +3389,7 @@
                     </pic:cNvPicPr>
                   </pic:nvPicPr>
                   <pic:blipFill rotWithShape="1">
-                    <a:blip r:embed="rId15">
+                    <a:blip r:embed="rId16">
                       <a:extLst>
                         <a:ext uri="{28A0092B-C50C-407E-A947-70E740481C1C}">
                           <a14:useLocalDpi xmlns:a14="http://schemas.microsoft.com/office/drawing/2010/main" val="0"/>
@@ -3279,6 +3423,13 @@
           </wp:inline>
         </w:drawing>
       </w:r>
+      <w:commentRangeEnd w:id="52"/>
+      <w:r>
+        <w:rPr>
+          <w:rStyle w:val="CommentReference"/>
+        </w:rPr>
+        <w:commentReference w:id="52"/>
+      </w:r>
     </w:p>
     <w:p>
       <w:pPr>
@@ -3293,12 +3444,12 @@
       <w:pPr>
         <w:pStyle w:val="Heading1"/>
       </w:pPr>
-      <w:bookmarkStart w:id="42" w:name="_Toc22915478"/>
+      <w:bookmarkStart w:id="53" w:name="_Toc22915478"/>
       <w:r>
         <w:lastRenderedPageBreak/>
         <w:t>Testing Approach</w:t>
       </w:r>
-      <w:bookmarkEnd w:id="42"/>
+      <w:bookmarkEnd w:id="53"/>
     </w:p>
     <w:p/>
     <w:p>
@@ -3333,11 +3484,11 @@
         <w:pStyle w:val="Caption"/>
         <w:keepNext/>
       </w:pPr>
-      <w:bookmarkStart w:id="43" w:name="_Ref234215049"/>
+      <w:bookmarkStart w:id="54" w:name="_Ref234215049"/>
       <w:r>
         <w:t>Table 1: Test Plan</w:t>
       </w:r>
-      <w:bookmarkEnd w:id="43"/>
+      <w:bookmarkEnd w:id="54"/>
     </w:p>
     <w:tbl>
       <w:tblPr>
@@ -3353,9 +3504,9 @@
         <w:tblLook w:val="01E0" w:firstRow="1" w:lastRow="1" w:firstColumn="1" w:lastColumn="1" w:noHBand="0" w:noVBand="0"/>
       </w:tblPr>
       <w:tblGrid>
-        <w:gridCol w:w="2290"/>
-        <w:gridCol w:w="5378"/>
-        <w:gridCol w:w="1638"/>
+        <w:gridCol w:w="2020"/>
+        <w:gridCol w:w="4379"/>
+        <w:gridCol w:w="2907"/>
       </w:tblGrid>
       <w:tr>
         <w:trPr>
@@ -3511,35 +3662,43 @@
               </w:rPr>
               <w:t>Crit</w:t>
             </w:r>
-            <w:commentRangeStart w:id="44"/>
-            <w:commentRangeStart w:id="45"/>
-            <w:commentRangeStart w:id="46"/>
+            <w:commentRangeStart w:id="55"/>
+            <w:commentRangeStart w:id="56"/>
+            <w:commentRangeStart w:id="57"/>
+            <w:commentRangeStart w:id="58"/>
             <w:r>
               <w:rPr>
                 <w:b/>
               </w:rPr>
               <w:t>ical</w:t>
             </w:r>
-            <w:commentRangeEnd w:id="44"/>
+            <w:commentRangeEnd w:id="55"/>
             <w:r>
               <w:rPr>
                 <w:rStyle w:val="CommentReference"/>
               </w:rPr>
-              <w:commentReference w:id="44"/>
-            </w:r>
-            <w:commentRangeEnd w:id="45"/>
+              <w:commentReference w:id="55"/>
+            </w:r>
+            <w:commentRangeEnd w:id="56"/>
             <w:r>
               <w:rPr>
                 <w:rStyle w:val="CommentReference"/>
               </w:rPr>
-              <w:commentReference w:id="45"/>
-            </w:r>
-            <w:commentRangeEnd w:id="46"/>
+              <w:commentReference w:id="56"/>
+            </w:r>
+            <w:commentRangeEnd w:id="57"/>
             <w:r>
               <w:rPr>
                 <w:rStyle w:val="CommentReference"/>
               </w:rPr>
-              <w:commentReference w:id="46"/>
+              <w:commentReference w:id="57"/>
+            </w:r>
+            <w:commentRangeEnd w:id="58"/>
+            <w:r>
+              <w:rPr>
+                <w:rStyle w:val="CommentReference"/>
+              </w:rPr>
+              <w:commentReference w:id="58"/>
             </w:r>
             <w:r>
               <w:rPr>
@@ -3605,11 +3764,19 @@
                 <w:b/>
               </w:rPr>
             </w:pPr>
+            <w:commentRangeStart w:id="59"/>
             <w:r>
               <w:rPr>
                 <w:b/>
               </w:rPr>
               <w:t>Medium</w:t>
+            </w:r>
+            <w:commentRangeEnd w:id="59"/>
+            <w:r>
+              <w:rPr>
+                <w:rStyle w:val="CommentReference"/>
+              </w:rPr>
+              <w:commentReference w:id="59"/>
             </w:r>
           </w:p>
         </w:tc>
@@ -3886,12 +4053,12 @@
       <w:pPr>
         <w:pStyle w:val="Heading1"/>
       </w:pPr>
-      <w:bookmarkStart w:id="47" w:name="_Toc22915479"/>
+      <w:bookmarkStart w:id="60" w:name="_Toc22915479"/>
       <w:r>
         <w:lastRenderedPageBreak/>
         <w:t xml:space="preserve">Test </w:t>
       </w:r>
-      <w:bookmarkEnd w:id="47"/>
+      <w:bookmarkEnd w:id="60"/>
       <w:r>
         <w:t>Suite 1</w:t>
       </w:r>
@@ -3980,7 +4147,7 @@
                     <pic:cNvPicPr/>
                   </pic:nvPicPr>
                   <pic:blipFill>
-                    <a:blip r:embed="rId16"/>
+                    <a:blip r:embed="rId17"/>
                     <a:stretch>
                       <a:fillRect/>
                     </a:stretch>
@@ -4049,16 +4216,16 @@
       <w:r>
         <w:t xml:space="preserve">Java must be installed in testing </w:t>
       </w:r>
-      <w:commentRangeStart w:id="48"/>
+      <w:commentRangeStart w:id="61"/>
       <w:r>
         <w:t>computer</w:t>
       </w:r>
-      <w:commentRangeEnd w:id="48"/>
+      <w:commentRangeEnd w:id="61"/>
       <w:r>
         <w:rPr>
           <w:rStyle w:val="CommentReference"/>
         </w:rPr>
-        <w:commentReference w:id="48"/>
+        <w:commentReference w:id="61"/>
       </w:r>
     </w:p>
     <w:p>
@@ -4111,7 +4278,21 @@
         <w:t xml:space="preserve"> </w:t>
       </w:r>
       <w:r>
-        <w:t>Meet the perquisites stated to be able to run the test.</w:t>
+        <w:t xml:space="preserve">Meet the </w:t>
+      </w:r>
+      <w:commentRangeStart w:id="62"/>
+      <w:r>
+        <w:t xml:space="preserve">perquisites </w:t>
+      </w:r>
+      <w:commentRangeEnd w:id="62"/>
+      <w:r>
+        <w:rPr>
+          <w:rStyle w:val="CommentReference"/>
+        </w:rPr>
+        <w:commentReference w:id="62"/>
+      </w:r>
+      <w:r>
+        <w:t>stated to be able to run the test.</w:t>
       </w:r>
     </w:p>
     <w:p>
@@ -4122,8 +4303,8 @@
     <w:p>
       <w:pPr>
         <w:sectPr>
-          <w:headerReference w:type="default" r:id="rId17"/>
-          <w:footerReference w:type="default" r:id="rId18"/>
+          <w:headerReference w:type="default" r:id="rId18"/>
+          <w:footerReference w:type="default" r:id="rId19"/>
           <w:pgSz w:w="12240" w:h="15840" w:code="1"/>
           <w:pgMar w:top="1440" w:right="1440" w:bottom="1440" w:left="1800" w:header="720" w:footer="720" w:gutter="0"/>
           <w:pgNumType w:start="1"/>
@@ -4401,8 +4582,8 @@
             <w:pPr>
               <w:jc w:val="center"/>
             </w:pPr>
-            <w:commentRangeStart w:id="49"/>
-            <w:commentRangeStart w:id="50"/>
+            <w:commentRangeStart w:id="63"/>
+            <w:commentRangeStart w:id="64"/>
             <w:r>
               <w:rPr>
                 <w:noProof/>
@@ -4423,7 +4604,7 @@
                           <pic:cNvPicPr/>
                         </pic:nvPicPr>
                         <pic:blipFill>
-                          <a:blip r:embed="rId19"/>
+                          <a:blip r:embed="rId20"/>
                           <a:stretch>
                             <a:fillRect/>
                           </a:stretch>
@@ -4443,19 +4624,19 @@
                 </wp:inline>
               </w:drawing>
             </w:r>
-            <w:commentRangeEnd w:id="49"/>
+            <w:commentRangeEnd w:id="63"/>
             <w:r>
               <w:rPr>
                 <w:rStyle w:val="CommentReference"/>
               </w:rPr>
-              <w:commentReference w:id="49"/>
-            </w:r>
-            <w:commentRangeEnd w:id="50"/>
+              <w:commentReference w:id="63"/>
+            </w:r>
+            <w:commentRangeEnd w:id="64"/>
             <w:r>
               <w:rPr>
                 <w:rStyle w:val="CommentReference"/>
               </w:rPr>
-              <w:commentReference w:id="50"/>
+              <w:commentReference w:id="64"/>
             </w:r>
           </w:p>
           <w:p>
@@ -4569,8 +4750,8 @@
     <w:p>
       <w:pPr>
         <w:sectPr>
-          <w:headerReference w:type="default" r:id="rId20"/>
-          <w:footerReference w:type="default" r:id="rId21"/>
+          <w:headerReference w:type="default" r:id="rId21"/>
+          <w:footerReference w:type="default" r:id="rId22"/>
           <w:pgSz w:w="12240" w:h="15840" w:code="1"/>
           <w:pgMar w:top="1440" w:right="1440" w:bottom="1440" w:left="1800" w:header="720" w:footer="720" w:gutter="0"/>
           <w:pgNumType w:start="1"/>
@@ -4865,7 +5046,7 @@
                           <pic:cNvPicPr/>
                         </pic:nvPicPr>
                         <pic:blipFill>
-                          <a:blip r:embed="rId22"/>
+                          <a:blip r:embed="rId23"/>
                           <a:stretch>
                             <a:fillRect/>
                           </a:stretch>
@@ -4993,8 +5174,8 @@
     <w:p>
       <w:pPr>
         <w:sectPr>
-          <w:headerReference w:type="default" r:id="rId23"/>
-          <w:footerReference w:type="default" r:id="rId24"/>
+          <w:headerReference w:type="default" r:id="rId24"/>
+          <w:footerReference w:type="default" r:id="rId25"/>
           <w:pgSz w:w="12240" w:h="15840" w:code="1"/>
           <w:pgMar w:top="1440" w:right="1440" w:bottom="1440" w:left="1800" w:header="720" w:footer="720" w:gutter="0"/>
           <w:pgNumType w:start="1"/>
@@ -5114,24 +5295,24 @@
             <w:r>
               <w:t>u</w:t>
             </w:r>
-            <w:commentRangeStart w:id="51"/>
-            <w:commentRangeStart w:id="52"/>
+            <w:commentRangeStart w:id="65"/>
+            <w:commentRangeStart w:id="66"/>
             <w:r>
               <w:t xml:space="preserve">se </w:t>
             </w:r>
-            <w:commentRangeEnd w:id="51"/>
+            <w:commentRangeEnd w:id="65"/>
             <w:r>
               <w:rPr>
                 <w:rStyle w:val="CommentReference"/>
               </w:rPr>
-              <w:commentReference w:id="51"/>
-            </w:r>
-            <w:commentRangeEnd w:id="52"/>
+              <w:commentReference w:id="65"/>
+            </w:r>
+            <w:commentRangeEnd w:id="66"/>
             <w:r>
               <w:rPr>
                 <w:rStyle w:val="CommentReference"/>
               </w:rPr>
-              <w:commentReference w:id="52"/>
+              <w:commentReference w:id="66"/>
             </w:r>
             <w:r>
               <w:t>case in question is the functionality of the</w:t>
@@ -5314,7 +5495,7 @@
                           <pic:cNvPicPr/>
                         </pic:nvPicPr>
                         <pic:blipFill>
-                          <a:blip r:embed="rId25"/>
+                          <a:blip r:embed="rId26"/>
                           <a:stretch>
                             <a:fillRect/>
                           </a:stretch>
@@ -5412,40 +5593,56 @@
         </w:rPr>
         <w:t xml:space="preserve">Objective: </w:t>
       </w:r>
-      <w:commentRangeStart w:id="53"/>
-      <w:commentRangeStart w:id="54"/>
-      <w:commentRangeStart w:id="55"/>
-      <w:commentRangeStart w:id="56"/>
+      <w:commentRangeStart w:id="67"/>
+      <w:commentRangeStart w:id="68"/>
+      <w:commentRangeStart w:id="69"/>
+      <w:commentRangeStart w:id="70"/>
+      <w:commentRangeStart w:id="71"/>
+      <w:commentRangeStart w:id="72"/>
       <w:r>
         <w:t>Test functionality of AND filte</w:t>
       </w:r>
-      <w:commentRangeEnd w:id="53"/>
+      <w:commentRangeEnd w:id="67"/>
       <w:r>
         <w:rPr>
           <w:rStyle w:val="CommentReference"/>
         </w:rPr>
-        <w:commentReference w:id="53"/>
-      </w:r>
-      <w:commentRangeEnd w:id="54"/>
+        <w:commentReference w:id="67"/>
+      </w:r>
+      <w:commentRangeEnd w:id="68"/>
       <w:r>
         <w:rPr>
           <w:rStyle w:val="CommentReference"/>
         </w:rPr>
-        <w:commentReference w:id="54"/>
-      </w:r>
-      <w:commentRangeEnd w:id="55"/>
+        <w:commentReference w:id="68"/>
+      </w:r>
+      <w:commentRangeEnd w:id="69"/>
       <w:r>
         <w:rPr>
           <w:rStyle w:val="CommentReference"/>
         </w:rPr>
-        <w:commentReference w:id="55"/>
-      </w:r>
-      <w:commentRangeEnd w:id="56"/>
+        <w:commentReference w:id="69"/>
+      </w:r>
+      <w:commentRangeEnd w:id="70"/>
       <w:r>
         <w:rPr>
           <w:rStyle w:val="CommentReference"/>
         </w:rPr>
-        <w:commentReference w:id="56"/>
+        <w:commentReference w:id="70"/>
+      </w:r>
+      <w:commentRangeEnd w:id="71"/>
+      <w:r>
+        <w:rPr>
+          <w:rStyle w:val="CommentReference"/>
+        </w:rPr>
+        <w:commentReference w:id="71"/>
+      </w:r>
+      <w:commentRangeEnd w:id="72"/>
+      <w:r>
+        <w:rPr>
+          <w:rStyle w:val="CommentReference"/>
+        </w:rPr>
+        <w:commentReference w:id="72"/>
       </w:r>
       <w:r>
         <w:t>r</w:t>
@@ -5487,8 +5684,8 @@
     <w:p>
       <w:pPr>
         <w:sectPr>
-          <w:headerReference w:type="default" r:id="rId26"/>
-          <w:footerReference w:type="default" r:id="rId27"/>
+          <w:headerReference w:type="default" r:id="rId27"/>
+          <w:footerReference w:type="default" r:id="rId28"/>
           <w:pgSz w:w="12240" w:h="15840" w:code="1"/>
           <w:pgMar w:top="1440" w:right="1440" w:bottom="1440" w:left="1800" w:header="720" w:footer="720" w:gutter="0"/>
           <w:pgNumType w:start="1"/>
@@ -5819,7 +6016,7 @@
                           <pic:cNvPicPr/>
                         </pic:nvPicPr>
                         <pic:blipFill>
-                          <a:blip r:embed="rId28"/>
+                          <a:blip r:embed="rId29"/>
                           <a:stretch>
                             <a:fillRect/>
                           </a:stretch>
@@ -5901,11 +6098,11 @@
       <w:pPr>
         <w:pStyle w:val="Heading2"/>
       </w:pPr>
-      <w:bookmarkStart w:id="57" w:name="_Toc22915480"/>
+      <w:bookmarkStart w:id="73" w:name="_Toc22915480"/>
       <w:r>
         <w:t xml:space="preserve">Test </w:t>
       </w:r>
-      <w:bookmarkEnd w:id="57"/>
+      <w:bookmarkEnd w:id="73"/>
       <w:r>
         <w:t>5</w:t>
       </w:r>
@@ -5959,8 +6156,8 @@
     <w:p>
       <w:pPr>
         <w:sectPr>
-          <w:headerReference w:type="default" r:id="rId29"/>
-          <w:footerReference w:type="default" r:id="rId30"/>
+          <w:headerReference w:type="default" r:id="rId30"/>
+          <w:footerReference w:type="default" r:id="rId31"/>
           <w:pgSz w:w="12240" w:h="15840" w:code="1"/>
           <w:pgMar w:top="1440" w:right="1440" w:bottom="1440" w:left="1800" w:header="720" w:footer="720" w:gutter="0"/>
           <w:pgNumType w:start="1"/>
@@ -6271,7 +6468,7 @@
                           <pic:cNvPicPr/>
                         </pic:nvPicPr>
                         <pic:blipFill>
-                          <a:blip r:embed="rId31"/>
+                          <a:blip r:embed="rId32"/>
                           <a:stretch>
                             <a:fillRect/>
                           </a:stretch>
@@ -6353,38 +6550,38 @@
         </w:numPr>
         <w:ind w:left="720"/>
       </w:pPr>
-      <w:bookmarkStart w:id="58" w:name="_Toc22915482"/>
+      <w:bookmarkStart w:id="74" w:name="_Toc22915482"/>
       <w:r>
         <w:lastRenderedPageBreak/>
         <w:t>Test Sch</w:t>
       </w:r>
-      <w:commentRangeStart w:id="59"/>
-      <w:commentRangeStart w:id="60"/>
+      <w:commentRangeStart w:id="75"/>
+      <w:commentRangeStart w:id="76"/>
       <w:r>
         <w:t>edul</w:t>
       </w:r>
-      <w:commentRangeEnd w:id="59"/>
+      <w:commentRangeEnd w:id="75"/>
       <w:r>
         <w:rPr>
           <w:rStyle w:val="CommentReference"/>
           <w:b w:val="0"/>
           <w:kern w:val="0"/>
         </w:rPr>
-        <w:commentReference w:id="59"/>
-      </w:r>
-      <w:commentRangeEnd w:id="60"/>
+        <w:commentReference w:id="75"/>
+      </w:r>
+      <w:commentRangeEnd w:id="76"/>
       <w:r>
         <w:rPr>
           <w:rStyle w:val="CommentReference"/>
           <w:b w:val="0"/>
           <w:kern w:val="0"/>
         </w:rPr>
-        <w:commentReference w:id="60"/>
+        <w:commentReference w:id="76"/>
       </w:r>
       <w:r>
         <w:t>e</w:t>
       </w:r>
-      <w:bookmarkEnd w:id="58"/>
+      <w:bookmarkEnd w:id="74"/>
     </w:p>
     <w:p/>
     <w:p/>
@@ -6770,13 +6967,13 @@
       </w:tr>
     </w:tbl>
     <w:p>
-      <w:commentRangeStart w:id="61"/>
-      <w:commentRangeEnd w:id="61"/>
+      <w:commentRangeStart w:id="77"/>
+      <w:commentRangeEnd w:id="77"/>
       <w:r>
         <w:rPr>
           <w:rStyle w:val="CommentReference"/>
         </w:rPr>
-        <w:commentReference w:id="61"/>
+        <w:commentReference w:id="77"/>
       </w:r>
     </w:p>
     <w:sectPr>
@@ -6790,7 +6987,7 @@
 </file>
 
 <file path=word/comments.xml><?xml version="1.0" encoding="utf-8"?>
-<w:comments xmlns:wpc="http://schemas.microsoft.com/office/word/2010/wordprocessingCanvas" xmlns:cx="http://schemas.microsoft.com/office/drawing/2014/chartex" xmlns:cx1="http://schemas.microsoft.com/office/drawing/2015/9/8/chartex" xmlns:cx2="http://schemas.microsoft.com/office/drawing/2015/10/21/chartex" xmlns:cx3="http://schemas.microsoft.com/office/drawing/2016/5/9/chartex" xmlns:cx4="http://schemas.microsoft.com/office/drawing/2016/5/10/chartex" xmlns:cx5="http://schemas.microsoft.com/office/drawing/2016/5/11/chartex" xmlns:cx6="http://schemas.microsoft.com/office/drawing/2016/5/12/chartex" xmlns:cx7="http://schemas.microsoft.com/office/drawing/2016/5/13/chartex" xmlns:cx8="http://schemas.microsoft.com/office/drawing/2016/5/14/chartex" xmlns:mc="http://schemas.openxmlformats.org/markup-compatibility/2006" xmlns:aink="http://schemas.microsoft.com/office/drawing/2016/ink" xmlns:am3d="http://schemas.microsoft.com/office/drawing/2017/model3d" xmlns:o="urn:schemas-microsoft-com:office:office" xmlns:r="http://schemas.openxmlformats.org/officeDocument/2006/relationships" xmlns:m="http://schemas.openxmlformats.org/officeDocument/2006/math" xmlns:v="urn:schemas-microsoft-com:vml" xmlns:wp14="http://schemas.microsoft.com/office/word/2010/wordprocessingDrawing" xmlns:wp="http://schemas.openxmlformats.org/drawingml/2006/wordprocessingDrawing" xmlns:w10="urn:schemas-microsoft-com:office:word" xmlns:w="http://schemas.openxmlformats.org/wordprocessingml/2006/main" xmlns:w14="http://schemas.microsoft.com/office/word/2010/wordml" xmlns:w15="http://schemas.microsoft.com/office/word/2012/wordml" xmlns:w16cid="http://schemas.microsoft.com/office/word/2016/wordml/cid" xmlns:w16se="http://schemas.microsoft.com/office/word/2015/wordml/symex" xmlns:wpg="http://schemas.microsoft.com/office/word/2010/wordprocessingGroup" xmlns:wpi="http://schemas.microsoft.com/office/word/2010/wordprocessingInk" xmlns:wne="http://schemas.microsoft.com/office/word/2006/wordml" xmlns:wps="http://schemas.microsoft.com/office/word/2010/wordprocessingShape" mc:Ignorable="w14 w15 w16se w16cid wp14">
+<w:comments xmlns:wpc="http://schemas.microsoft.com/office/word/2010/wordprocessingCanvas" xmlns:cx="http://schemas.microsoft.com/office/drawing/2014/chartex" xmlns:cx1="http://schemas.microsoft.com/office/drawing/2015/9/8/chartex" xmlns:cx2="http://schemas.microsoft.com/office/drawing/2015/10/21/chartex" xmlns:cx3="http://schemas.microsoft.com/office/drawing/2016/5/9/chartex" xmlns:cx4="http://schemas.microsoft.com/office/drawing/2016/5/10/chartex" xmlns:cx5="http://schemas.microsoft.com/office/drawing/2016/5/11/chartex" xmlns:cx6="http://schemas.microsoft.com/office/drawing/2016/5/12/chartex" xmlns:cx7="http://schemas.microsoft.com/office/drawing/2016/5/13/chartex" xmlns:cx8="http://schemas.microsoft.com/office/drawing/2016/5/14/chartex" xmlns:mc="http://schemas.openxmlformats.org/markup-compatibility/2006" xmlns:aink="http://schemas.microsoft.com/office/drawing/2016/ink" xmlns:am3d="http://schemas.microsoft.com/office/drawing/2017/model3d" xmlns:o="urn:schemas-microsoft-com:office:office" xmlns:r="http://schemas.openxmlformats.org/officeDocument/2006/relationships" xmlns:m="http://schemas.openxmlformats.org/officeDocument/2006/math" xmlns:v="urn:schemas-microsoft-com:vml" xmlns:wp14="http://schemas.microsoft.com/office/word/2010/wordprocessingDrawing" xmlns:wp="http://schemas.openxmlformats.org/drawingml/2006/wordprocessingDrawing" xmlns:w10="urn:schemas-microsoft-com:office:word" xmlns:w="http://schemas.openxmlformats.org/wordprocessingml/2006/main" xmlns:w14="http://schemas.microsoft.com/office/word/2010/wordml" xmlns:w15="http://schemas.microsoft.com/office/word/2012/wordml" xmlns:w16cex="http://schemas.microsoft.com/office/word/2018/wordml/cex" xmlns:w16cid="http://schemas.microsoft.com/office/word/2016/wordml/cid" xmlns:w16="http://schemas.microsoft.com/office/word/2018/wordml" xmlns:w16se="http://schemas.microsoft.com/office/word/2015/wordml/symex" xmlns:wpg="http://schemas.microsoft.com/office/word/2010/wordprocessingGroup" xmlns:wpi="http://schemas.microsoft.com/office/word/2010/wordprocessingInk" xmlns:wne="http://schemas.microsoft.com/office/word/2006/wordml" xmlns:wps="http://schemas.microsoft.com/office/word/2010/wordprocessingShape" mc:Ignorable="w14 w15 w16se w16cid w16 w16cex wp14">
   <w:comment w:id="0" w:author="Alejandro" w:date="2020-04-21T17:24:00Z" w:initials="A">
     <w:p>
       <w:pPr>
@@ -6815,7 +7012,7 @@
       </w:r>
     </w:p>
   </w:comment>
-  <w:comment w:id="21" w:author="Alejandro" w:date="2020-04-21T17:25:00Z" w:initials="A">
+  <w:comment w:id="17" w:author="Cervantes, Gerardo" w:date="2020-04-22T19:23:00Z" w:initials="CG">
     <w:p>
       <w:pPr>
         <w:pStyle w:val="CommentText"/>
@@ -6827,11 +7024,27 @@
         <w:annotationRef/>
       </w:r>
       <w:r>
+        <w:t>I would add Dr. Roach as a customer, since his name is mentioned in section 1 of the document</w:t>
+      </w:r>
+    </w:p>
+  </w:comment>
+  <w:comment w:id="22" w:author="Alejandro" w:date="2020-04-21T17:25:00Z" w:initials="A">
+    <w:p>
+      <w:pPr>
+        <w:pStyle w:val="CommentText"/>
+      </w:pPr>
+      <w:r>
+        <w:rPr>
+          <w:rStyle w:val="CommentReference"/>
+        </w:rPr>
+        <w:annotationRef/>
+      </w:r>
+      <w:r>
         <w:t>You should add version 2 and fill the rest of the columns.</w:t>
       </w:r>
     </w:p>
   </w:comment>
-  <w:comment w:id="24" w:author="Alejandro" w:date="2020-04-15T14:57:00Z" w:initials="A">
+  <w:comment w:id="25" w:author="Alejandro" w:date="2020-04-15T14:57:00Z" w:initials="A">
     <w:p>
       <w:pPr>
         <w:pStyle w:val="CommentText"/>
@@ -6847,7 +7060,7 @@
       </w:r>
     </w:p>
   </w:comment>
-  <w:comment w:id="25" w:author="Hernandez, Julio A" w:date="2020-04-21T15:20:00Z" w:initials="HJA">
+  <w:comment w:id="26" w:author="Hernandez, Julio A" w:date="2020-04-21T15:20:00Z" w:initials="HJA">
     <w:p>
       <w:pPr>
         <w:pStyle w:val="CommentText"/>
@@ -6863,7 +7076,7 @@
       </w:r>
     </w:p>
   </w:comment>
-  <w:comment w:id="27" w:author="Gerardo Cervantes" w:date="2020-04-15T15:49:00Z" w:initials="GC">
+  <w:comment w:id="27" w:author="Cervantes, Gerardo" w:date="2020-04-22T19:24:00Z" w:initials="CG">
     <w:p>
       <w:pPr>
         <w:pStyle w:val="CommentText"/>
@@ -6875,11 +7088,11 @@
         <w:annotationRef/>
       </w:r>
       <w:r>
-        <w:t>Specify we’re only dealing with this version</w:t>
+        <w:t>Missing the words “is to” (or reword)</w:t>
       </w:r>
     </w:p>
   </w:comment>
-  <w:comment w:id="28" w:author="Hernandez, Julio A" w:date="2020-04-21T15:22:00Z" w:initials="HJA">
+  <w:comment w:id="29" w:author="Gerardo Cervantes" w:date="2020-04-15T15:49:00Z" w:initials="GC">
     <w:p>
       <w:pPr>
         <w:pStyle w:val="CommentText"/>
@@ -6891,11 +7104,35 @@
         <w:annotationRef/>
       </w:r>
       <w:r>
+        <w:t xml:space="preserve">Specify </w:t>
+      </w:r>
+      <w:proofErr w:type="gramStart"/>
+      <w:r>
+        <w:t>we’re</w:t>
+      </w:r>
+      <w:proofErr w:type="gramEnd"/>
+      <w:r>
+        <w:t xml:space="preserve"> only dealing with this version</w:t>
+      </w:r>
+    </w:p>
+  </w:comment>
+  <w:comment w:id="30" w:author="Hernandez, Julio A" w:date="2020-04-21T15:22:00Z" w:initials="HJA">
+    <w:p>
+      <w:pPr>
+        <w:pStyle w:val="CommentText"/>
+      </w:pPr>
+      <w:r>
+        <w:rPr>
+          <w:rStyle w:val="CommentReference"/>
+        </w:rPr>
+        <w:annotationRef/>
+      </w:r>
+      <w:r>
         <w:t>Thank you.</w:t>
       </w:r>
     </w:p>
   </w:comment>
-  <w:comment w:id="32" w:author="Alejandro" w:date="2020-04-15T14:56:00Z" w:initials="A">
+  <w:comment w:id="32" w:author="Cervantes, Gerardo" w:date="2020-04-22T19:25:00Z" w:initials="CG">
     <w:p>
       <w:pPr>
         <w:pStyle w:val="CommentText"/>
@@ -6907,11 +7144,59 @@
         <w:annotationRef/>
       </w:r>
       <w:r>
+        <w:t>Dr. Roach</w:t>
+      </w:r>
+    </w:p>
+  </w:comment>
+  <w:comment w:id="33" w:author="Cervantes, Gerardo" w:date="2020-04-22T19:25:00Z" w:initials="CG">
+    <w:p>
+      <w:pPr>
+        <w:pStyle w:val="CommentText"/>
+      </w:pPr>
+      <w:r>
+        <w:rPr>
+          <w:rStyle w:val="CommentReference"/>
+        </w:rPr>
+        <w:annotationRef/>
+      </w:r>
+      <w:r>
+        <w:t>The system does more than edit contents, describe what else it lets you do</w:t>
+      </w:r>
+    </w:p>
+  </w:comment>
+  <w:comment w:id="35" w:author="Cervantes, Gerardo" w:date="2020-04-22T19:25:00Z" w:initials="CG">
+    <w:p>
+      <w:pPr>
+        <w:pStyle w:val="CommentText"/>
+      </w:pPr>
+      <w:r>
+        <w:rPr>
+          <w:rStyle w:val="CommentReference"/>
+        </w:rPr>
+        <w:annotationRef/>
+      </w:r>
+      <w:r>
+        <w:t>But how do you know when to stop creating test cases, and if this test plan has enough test cases.</w:t>
+      </w:r>
+    </w:p>
+  </w:comment>
+  <w:comment w:id="37" w:author="Alejandro" w:date="2020-04-15T14:56:00Z" w:initials="A">
+    <w:p>
+      <w:pPr>
+        <w:pStyle w:val="CommentText"/>
+      </w:pPr>
+      <w:r>
+        <w:rPr>
+          <w:rStyle w:val="CommentReference"/>
+        </w:rPr>
+        <w:annotationRef/>
+      </w:r>
+      <w:r>
         <w:t>Describe the other section starting from section 2</w:t>
       </w:r>
     </w:p>
   </w:comment>
-  <w:comment w:id="33" w:author="Hernandez, Julio A" w:date="2020-04-21T15:24:00Z" w:initials="HJA">
+  <w:comment w:id="38" w:author="Hernandez, Julio A" w:date="2020-04-21T15:24:00Z" w:initials="HJA">
     <w:p>
       <w:pPr>
         <w:pStyle w:val="CommentText"/>
@@ -6927,7 +7212,7 @@
       </w:r>
     </w:p>
   </w:comment>
-  <w:comment w:id="34" w:author="Alejandro" w:date="2020-04-21T17:26:00Z" w:initials="A">
+  <w:comment w:id="39" w:author="Alejandro" w:date="2020-04-21T17:26:00Z" w:initials="A">
     <w:p>
       <w:pPr>
         <w:pStyle w:val="CommentText"/>
@@ -6943,7 +7228,7 @@
       </w:r>
     </w:p>
   </w:comment>
-  <w:comment w:id="36" w:author="Alejandro" w:date="2020-04-15T14:55:00Z" w:initials="A">
+  <w:comment w:id="41" w:author="Alejandro" w:date="2020-04-15T14:55:00Z" w:initials="A">
     <w:p>
       <w:pPr>
         <w:pStyle w:val="CommentText"/>
@@ -6959,7 +7244,7 @@
       </w:r>
     </w:p>
   </w:comment>
-  <w:comment w:id="37" w:author="Hernandez, Julio A" w:date="2020-04-21T15:24:00Z" w:initials="HJA">
+  <w:comment w:id="42" w:author="Hernandez, Julio A" w:date="2020-04-21T15:24:00Z" w:initials="HJA">
     <w:p>
       <w:pPr>
         <w:pStyle w:val="CommentText"/>
@@ -6975,7 +7260,7 @@
       </w:r>
     </w:p>
   </w:comment>
-  <w:comment w:id="40" w:author="Gerardo Cervantes" w:date="2020-04-15T15:52:00Z" w:initials="GC">
+  <w:comment w:id="45" w:author="Gerardo Cervantes" w:date="2020-04-15T15:52:00Z" w:initials="GC">
     <w:p>
       <w:pPr>
         <w:pStyle w:val="CommentText"/>
@@ -6991,7 +7276,7 @@
       </w:r>
     </w:p>
   </w:comment>
-  <w:comment w:id="41" w:author="Hernandez, Julio A" w:date="2020-04-21T15:26:00Z" w:initials="HJA">
+  <w:comment w:id="46" w:author="Hernandez, Julio A" w:date="2020-04-21T15:26:00Z" w:initials="HJA">
     <w:p>
       <w:pPr>
         <w:pStyle w:val="CommentText"/>
@@ -7007,7 +7292,7 @@
       </w:r>
     </w:p>
   </w:comment>
-  <w:comment w:id="44" w:author="Alejandro" w:date="2020-04-15T14:59:00Z" w:initials="A">
+  <w:comment w:id="47" w:author="Cervantes, Gerardo" w:date="2020-04-22T19:30:00Z" w:initials="CG">
     <w:p>
       <w:pPr>
         <w:pStyle w:val="CommentText"/>
@@ -7019,11 +7304,131 @@
         <w:annotationRef/>
       </w:r>
       <w:r>
+        <w:t>Give the image a description</w:t>
+      </w:r>
+    </w:p>
+  </w:comment>
+  <w:comment w:id="48" w:author="Cervantes, Gerardo" w:date="2020-04-22T19:28:00Z" w:initials="CG">
+    <w:p>
+      <w:pPr>
+        <w:pStyle w:val="CommentText"/>
+      </w:pPr>
+      <w:r>
+        <w:rPr>
+          <w:rStyle w:val="CommentReference"/>
+        </w:rPr>
+        <w:annotationRef/>
+      </w:r>
+      <w:r>
+        <w:t>I would add the word ‘operation’</w:t>
+      </w:r>
+    </w:p>
+    <w:p>
+      <w:pPr>
+        <w:pStyle w:val="CommentText"/>
+      </w:pPr>
+      <w:r>
+        <w:t xml:space="preserve">So “by either an OR </w:t>
+      </w:r>
+      <w:proofErr w:type="spellStart"/>
+      <w:r>
+        <w:t>or</w:t>
+      </w:r>
+      <w:proofErr w:type="spellEnd"/>
+      <w:r>
+        <w:t xml:space="preserve"> an AND operation”</w:t>
+      </w:r>
+    </w:p>
+  </w:comment>
+  <w:comment w:id="49" w:author="Cervantes, Gerardo" w:date="2020-04-22T19:30:00Z" w:initials="CG">
+    <w:p>
+      <w:pPr>
+        <w:pStyle w:val="CommentText"/>
+      </w:pPr>
+      <w:r>
+        <w:rPr>
+          <w:rStyle w:val="CommentReference"/>
+        </w:rPr>
+        <w:annotationRef/>
+      </w:r>
+      <w:r>
+        <w:t>Change “that option” to “Boolean operation”</w:t>
+      </w:r>
+    </w:p>
+  </w:comment>
+  <w:comment w:id="50" w:author="Cervantes, Gerardo" w:date="2020-04-22T19:30:00Z" w:initials="CG">
+    <w:p>
+      <w:pPr>
+        <w:pStyle w:val="CommentText"/>
+      </w:pPr>
+      <w:r>
+        <w:rPr>
+          <w:rStyle w:val="CommentReference"/>
+        </w:rPr>
+        <w:annotationRef/>
+      </w:r>
+      <w:r>
+        <w:t>Add comma before “the”</w:t>
+      </w:r>
+    </w:p>
+  </w:comment>
+  <w:comment w:id="51" w:author="Cervantes, Gerardo" w:date="2020-04-22T19:31:00Z" w:initials="CG">
+    <w:p>
+      <w:pPr>
+        <w:pStyle w:val="CommentText"/>
+      </w:pPr>
+      <w:r>
+        <w:rPr>
+          <w:rStyle w:val="CommentReference"/>
+        </w:rPr>
+        <w:annotationRef/>
+      </w:r>
+      <w:r>
+        <w:t>I would change “the entered field” to “the entry”</w:t>
+      </w:r>
+    </w:p>
+  </w:comment>
+  <w:comment w:id="52" w:author="Cervantes, Gerardo" w:date="2020-04-22T19:27:00Z" w:initials="CG">
+    <w:p>
+      <w:pPr>
+        <w:pStyle w:val="CommentText"/>
+      </w:pPr>
+      <w:r>
+        <w:rPr>
+          <w:rStyle w:val="CommentReference"/>
+        </w:rPr>
+        <w:annotationRef/>
+      </w:r>
+      <w:r>
+        <w:t>Give the image a description, and a figure number,</w:t>
+      </w:r>
+    </w:p>
+    <w:p>
+      <w:pPr>
+        <w:pStyle w:val="CommentText"/>
+      </w:pPr>
+      <w:r>
+        <w:t>For example:  Figure 2: file menu of the system in the database window”</w:t>
+      </w:r>
+    </w:p>
+  </w:comment>
+  <w:comment w:id="55" w:author="Alejandro" w:date="2020-04-15T14:59:00Z" w:initials="A">
+    <w:p>
+      <w:pPr>
+        <w:pStyle w:val="CommentText"/>
+      </w:pPr>
+      <w:r>
+        <w:rPr>
+          <w:rStyle w:val="CommentReference"/>
+        </w:rPr>
+        <w:annotationRef/>
+      </w:r>
+      <w:r>
         <w:t>Add “Critical” to this column</w:t>
       </w:r>
     </w:p>
   </w:comment>
-  <w:comment w:id="45" w:author="Hernandez, Julio A" w:date="2020-04-21T15:29:00Z" w:initials="HJA">
+  <w:comment w:id="56" w:author="Hernandez, Julio A" w:date="2020-04-21T15:29:00Z" w:initials="HJA">
     <w:p>
       <w:pPr>
         <w:pStyle w:val="CommentText"/>
@@ -7039,7 +7444,7 @@
       </w:r>
     </w:p>
   </w:comment>
-  <w:comment w:id="46" w:author="Alejandro" w:date="2020-04-21T17:28:00Z" w:initials="A">
+  <w:comment w:id="57" w:author="Alejandro" w:date="2020-04-21T17:28:00Z" w:initials="A">
     <w:p>
       <w:pPr>
         <w:pStyle w:val="CommentText"/>
@@ -7055,7 +7460,7 @@
       </w:r>
     </w:p>
   </w:comment>
-  <w:comment w:id="48" w:author="Gerardo Cervantes" w:date="2020-04-15T15:57:00Z" w:initials="GC">
+  <w:comment w:id="58" w:author="Cervantes, Gerardo" w:date="2020-04-22T19:32:00Z" w:initials="CG">
     <w:p>
       <w:pPr>
         <w:pStyle w:val="CommentText"/>
@@ -7067,11 +7472,51 @@
         <w:annotationRef/>
       </w:r>
       <w:r>
+        <w:t>I think you can mention that the criticality came from the test plan team, and what we believed was the more critical parts of the system.</w:t>
+      </w:r>
+    </w:p>
+  </w:comment>
+  <w:comment w:id="59" w:author="Cervantes, Gerardo" w:date="2020-04-23T09:57:00Z" w:initials="CG">
+    <w:p>
+      <w:pPr>
+        <w:pStyle w:val="CommentText"/>
+      </w:pPr>
+      <w:r>
+        <w:rPr>
+          <w:rStyle w:val="CommentReference"/>
+        </w:rPr>
+        <w:annotationRef/>
+      </w:r>
+      <w:r>
+        <w:t xml:space="preserve">I would put a higher criticality to test 1 than test 2 and 3, since test 1 is </w:t>
+      </w:r>
+      <w:proofErr w:type="gramStart"/>
+      <w:r>
+        <w:t>a  use</w:t>
+      </w:r>
+      <w:proofErr w:type="gramEnd"/>
+      <w:r>
+        <w:t xml:space="preserve"> cases more likely to happen</w:t>
+      </w:r>
+    </w:p>
+  </w:comment>
+  <w:comment w:id="61" w:author="Gerardo Cervantes" w:date="2020-04-15T15:57:00Z" w:initials="GC">
+    <w:p>
+      <w:pPr>
+        <w:pStyle w:val="CommentText"/>
+      </w:pPr>
+      <w:r>
+        <w:rPr>
+          <w:rStyle w:val="CommentReference"/>
+        </w:rPr>
+        <w:annotationRef/>
+      </w:r>
+      <w:r>
         <w:t>Good! Very detailed</w:t>
       </w:r>
     </w:p>
   </w:comment>
-  <w:comment w:id="49" w:author="Gerardo Cervantes" w:date="2020-04-16T14:14:00Z" w:initials="GC">
+  <w:comment w:id="62" w:author="Cervantes, Gerardo" w:date="2020-04-23T09:58:00Z" w:initials="CG">
     <w:p>
       <w:pPr>
         <w:pStyle w:val="CommentText"/>
@@ -7082,6 +7527,24 @@
         </w:rPr>
         <w:annotationRef/>
       </w:r>
+      <w:proofErr w:type="spellStart"/>
+      <w:r>
+        <w:t>mispelled</w:t>
+      </w:r>
+      <w:proofErr w:type="spellEnd"/>
+    </w:p>
+  </w:comment>
+  <w:comment w:id="63" w:author="Gerardo Cervantes" w:date="2020-04-16T14:14:00Z" w:initials="GC">
+    <w:p>
+      <w:pPr>
+        <w:pStyle w:val="CommentText"/>
+      </w:pPr>
+      <w:r>
+        <w:rPr>
+          <w:rStyle w:val="CommentReference"/>
+        </w:rPr>
+        <w:annotationRef/>
+      </w:r>
       <w:r>
         <w:t>I think you should either give a description of what the image is supposed to be, like: expected output</w:t>
       </w:r>
@@ -7126,7 +7589,7 @@
       </w:r>
     </w:p>
   </w:comment>
-  <w:comment w:id="50" w:author="Hernandez, Julio A" w:date="2020-04-21T15:33:00Z" w:initials="HJA">
+  <w:comment w:id="64" w:author="Hernandez, Julio A" w:date="2020-04-21T15:33:00Z" w:initials="HJA">
     <w:p>
       <w:pPr>
         <w:pStyle w:val="CommentText"/>
@@ -7142,7 +7605,7 @@
       </w:r>
     </w:p>
   </w:comment>
-  <w:comment w:id="51" w:author="Gerardo Cervantes" w:date="2020-04-16T14:16:00Z" w:initials="GC">
+  <w:comment w:id="65" w:author="Gerardo Cervantes" w:date="2020-04-16T14:16:00Z" w:initials="GC">
     <w:p>
       <w:pPr>
         <w:pStyle w:val="CommentText"/>
@@ -7158,7 +7621,7 @@
       </w:r>
     </w:p>
   </w:comment>
-  <w:comment w:id="52" w:author="Hernandez, Julio A" w:date="2020-04-21T15:34:00Z" w:initials="HJA">
+  <w:comment w:id="66" w:author="Hernandez, Julio A" w:date="2020-04-21T15:34:00Z" w:initials="HJA">
     <w:p>
       <w:pPr>
         <w:pStyle w:val="CommentText"/>
@@ -7174,7 +7637,7 @@
       </w:r>
     </w:p>
   </w:comment>
-  <w:comment w:id="53" w:author="Gerardo Cervantes" w:date="2020-04-16T14:17:00Z" w:initials="GC">
+  <w:comment w:id="67" w:author="Gerardo Cervantes" w:date="2020-04-16T14:17:00Z" w:initials="GC">
     <w:p>
       <w:pPr>
         <w:pStyle w:val="CommentText"/>
@@ -7190,7 +7653,7 @@
       </w:r>
     </w:p>
   </w:comment>
-  <w:comment w:id="54" w:author="Hernandez, Julio A" w:date="2020-04-21T15:42:00Z" w:initials="HJA">
+  <w:comment w:id="68" w:author="Hernandez, Julio A" w:date="2020-04-21T15:42:00Z" w:initials="HJA">
     <w:p>
       <w:pPr>
         <w:pStyle w:val="CommentText"/>
@@ -7206,7 +7669,7 @@
       </w:r>
     </w:p>
   </w:comment>
-  <w:comment w:id="55" w:author="Hernandez, Julio A" w:date="2020-04-21T15:46:00Z" w:initials="HJA">
+  <w:comment w:id="69" w:author="Hernandez, Julio A" w:date="2020-04-21T15:46:00Z" w:initials="HJA">
     <w:p>
       <w:pPr>
         <w:pStyle w:val="CommentText"/>
@@ -7230,7 +7693,7 @@
       </w:r>
     </w:p>
   </w:comment>
-  <w:comment w:id="56" w:author="Alejandro" w:date="2020-04-21T17:38:00Z" w:initials="A">
+  <w:comment w:id="70" w:author="Alejandro" w:date="2020-04-21T17:38:00Z" w:initials="A">
     <w:p>
       <w:pPr>
         <w:pStyle w:val="CommentText"/>
@@ -7246,7 +7709,7 @@
       </w:r>
     </w:p>
   </w:comment>
-  <w:comment w:id="59" w:author="Alejandro" w:date="2020-04-15T14:32:00Z" w:initials="A">
+  <w:comment w:id="71" w:author="Cervantes, Gerardo" w:date="2020-04-23T10:34:00Z" w:initials="CG">
     <w:p>
       <w:pPr>
         <w:pStyle w:val="CommentText"/>
@@ -7258,11 +7721,48 @@
         <w:annotationRef/>
       </w:r>
       <w:r>
+        <w:t>By specific, I meant, say something like:</w:t>
+      </w:r>
+    </w:p>
+    <w:p>
+      <w:pPr>
+        <w:pStyle w:val="CommentText"/>
+      </w:pPr>
+      <w:r>
+        <w:t>Objective: Find if AND filter correctly works over 2 columns and reduces from 10 rows to 3</w:t>
+      </w:r>
+    </w:p>
+  </w:comment>
+  <w:comment w:id="72" w:author="Cervantes, Gerardo" w:date="2020-04-23T10:43:00Z" w:initials="CG">
+    <w:p>
+      <w:pPr>
+        <w:pStyle w:val="CommentText"/>
+      </w:pPr>
+      <w:r>
+        <w:rPr>
+          <w:rStyle w:val="CommentReference"/>
+        </w:rPr>
+        <w:annotationRef/>
+      </w:r>
+    </w:p>
+  </w:comment>
+  <w:comment w:id="75" w:author="Alejandro" w:date="2020-04-15T14:32:00Z" w:initials="A">
+    <w:p>
+      <w:pPr>
+        <w:pStyle w:val="CommentText"/>
+      </w:pPr>
+      <w:r>
+        <w:rPr>
+          <w:rStyle w:val="CommentReference"/>
+        </w:rPr>
+        <w:annotationRef/>
+      </w:r>
+      <w:r>
         <w:t>This is just part of the template provided just add a TBD</w:t>
       </w:r>
     </w:p>
   </w:comment>
-  <w:comment w:id="60" w:author="Hernandez, Julio A" w:date="2020-04-21T15:38:00Z" w:initials="HJA">
+  <w:comment w:id="76" w:author="Hernandez, Julio A" w:date="2020-04-21T15:38:00Z" w:initials="HJA">
     <w:p>
       <w:pPr>
         <w:pStyle w:val="CommentText"/>
@@ -7278,7 +7778,7 @@
       </w:r>
     </w:p>
   </w:comment>
-  <w:comment w:id="61" w:author="Alejandro" w:date="2020-04-21T17:32:00Z" w:initials="A">
+  <w:comment w:id="77" w:author="Alejandro" w:date="2020-04-21T17:32:00Z" w:initials="A">
     <w:p>
       <w:pPr>
         <w:pStyle w:val="CommentText"/>
@@ -7298,13 +7798,18 @@
 </file>
 
 <file path=word/commentsExtended.xml><?xml version="1.0" encoding="utf-8"?>
-<w15:commentsEx xmlns:wpc="http://schemas.microsoft.com/office/word/2010/wordprocessingCanvas" xmlns:cx="http://schemas.microsoft.com/office/drawing/2014/chartex" xmlns:cx1="http://schemas.microsoft.com/office/drawing/2015/9/8/chartex" xmlns:cx2="http://schemas.microsoft.com/office/drawing/2015/10/21/chartex" xmlns:cx3="http://schemas.microsoft.com/office/drawing/2016/5/9/chartex" xmlns:cx4="http://schemas.microsoft.com/office/drawing/2016/5/10/chartex" xmlns:cx5="http://schemas.microsoft.com/office/drawing/2016/5/11/chartex" xmlns:cx6="http://schemas.microsoft.com/office/drawing/2016/5/12/chartex" xmlns:cx7="http://schemas.microsoft.com/office/drawing/2016/5/13/chartex" xmlns:cx8="http://schemas.microsoft.com/office/drawing/2016/5/14/chartex" xmlns:mc="http://schemas.openxmlformats.org/markup-compatibility/2006" xmlns:aink="http://schemas.microsoft.com/office/drawing/2016/ink" xmlns:am3d="http://schemas.microsoft.com/office/drawing/2017/model3d" xmlns:o="urn:schemas-microsoft-com:office:office" xmlns:r="http://schemas.openxmlformats.org/officeDocument/2006/relationships" xmlns:m="http://schemas.openxmlformats.org/officeDocument/2006/math" xmlns:v="urn:schemas-microsoft-com:vml" xmlns:wp14="http://schemas.microsoft.com/office/word/2010/wordprocessingDrawing" xmlns:wp="http://schemas.openxmlformats.org/drawingml/2006/wordprocessingDrawing" xmlns:w10="urn:schemas-microsoft-com:office:word" xmlns:w="http://schemas.openxmlformats.org/wordprocessingml/2006/main" xmlns:w14="http://schemas.microsoft.com/office/word/2010/wordml" xmlns:w15="http://schemas.microsoft.com/office/word/2012/wordml" xmlns:w16cid="http://schemas.microsoft.com/office/word/2016/wordml/cid" xmlns:w16se="http://schemas.microsoft.com/office/word/2015/wordml/symex" xmlns:wpg="http://schemas.microsoft.com/office/word/2010/wordprocessingGroup" xmlns:wpi="http://schemas.microsoft.com/office/word/2010/wordprocessingInk" xmlns:wne="http://schemas.microsoft.com/office/word/2006/wordml" xmlns:wps="http://schemas.microsoft.com/office/word/2010/wordprocessingShape" mc:Ignorable="w14 w15 w16se w16cid wp14">
+<w15:commentsEx xmlns:wpc="http://schemas.microsoft.com/office/word/2010/wordprocessingCanvas" xmlns:cx="http://schemas.microsoft.com/office/drawing/2014/chartex" xmlns:cx1="http://schemas.microsoft.com/office/drawing/2015/9/8/chartex" xmlns:cx2="http://schemas.microsoft.com/office/drawing/2015/10/21/chartex" xmlns:cx3="http://schemas.microsoft.com/office/drawing/2016/5/9/chartex" xmlns:cx4="http://schemas.microsoft.com/office/drawing/2016/5/10/chartex" xmlns:cx5="http://schemas.microsoft.com/office/drawing/2016/5/11/chartex" xmlns:cx6="http://schemas.microsoft.com/office/drawing/2016/5/12/chartex" xmlns:cx7="http://schemas.microsoft.com/office/drawing/2016/5/13/chartex" xmlns:cx8="http://schemas.microsoft.com/office/drawing/2016/5/14/chartex" xmlns:mc="http://schemas.openxmlformats.org/markup-compatibility/2006" xmlns:aink="http://schemas.microsoft.com/office/drawing/2016/ink" xmlns:am3d="http://schemas.microsoft.com/office/drawing/2017/model3d" xmlns:o="urn:schemas-microsoft-com:office:office" xmlns:r="http://schemas.openxmlformats.org/officeDocument/2006/relationships" xmlns:m="http://schemas.openxmlformats.org/officeDocument/2006/math" xmlns:v="urn:schemas-microsoft-com:vml" xmlns:wp14="http://schemas.microsoft.com/office/word/2010/wordprocessingDrawing" xmlns:wp="http://schemas.openxmlformats.org/drawingml/2006/wordprocessingDrawing" xmlns:w10="urn:schemas-microsoft-com:office:word" xmlns:w="http://schemas.openxmlformats.org/wordprocessingml/2006/main" xmlns:w14="http://schemas.microsoft.com/office/word/2010/wordml" xmlns:w15="http://schemas.microsoft.com/office/word/2012/wordml" xmlns:w16cex="http://schemas.microsoft.com/office/word/2018/wordml/cex" xmlns:w16cid="http://schemas.microsoft.com/office/word/2016/wordml/cid" xmlns:w16="http://schemas.microsoft.com/office/word/2018/wordml" xmlns:w16se="http://schemas.microsoft.com/office/word/2015/wordml/symex" xmlns:wpg="http://schemas.microsoft.com/office/word/2010/wordprocessingGroup" xmlns:wpi="http://schemas.microsoft.com/office/word/2010/wordprocessingInk" xmlns:wne="http://schemas.microsoft.com/office/word/2006/wordml" xmlns:wps="http://schemas.microsoft.com/office/word/2010/wordprocessingShape" mc:Ignorable="w14 w15 w16se w16cid w16 w16cex wp14">
   <w15:commentEx w15:paraId="766C6DA3" w15:done="0"/>
+  <w15:commentEx w15:paraId="1A1B0875" w15:done="0"/>
   <w15:commentEx w15:paraId="54381ACD" w15:done="0"/>
   <w15:commentEx w15:paraId="31C4E9FC" w15:done="0"/>
   <w15:commentEx w15:paraId="5187BBCC" w15:paraIdParent="31C4E9FC" w15:done="0"/>
+  <w15:commentEx w15:paraId="68FC85D7" w15:done="0"/>
   <w15:commentEx w15:paraId="4F62D88C" w15:done="0"/>
   <w15:commentEx w15:paraId="7F6C6B1C" w15:paraIdParent="4F62D88C" w15:done="0"/>
+  <w15:commentEx w15:paraId="5BCB93F3" w15:done="0"/>
+  <w15:commentEx w15:paraId="5982AABB" w15:done="0"/>
+  <w15:commentEx w15:paraId="0E33DB58" w15:done="0"/>
   <w15:commentEx w15:paraId="3E7D2E84" w15:done="0"/>
   <w15:commentEx w15:paraId="59715305" w15:paraIdParent="3E7D2E84" w15:done="0"/>
   <w15:commentEx w15:paraId="04DAF846" w15:paraIdParent="3E7D2E84" w15:done="0"/>
@@ -7312,10 +7817,19 @@
   <w15:commentEx w15:paraId="5640B961" w15:paraIdParent="291EF8B3" w15:done="0"/>
   <w15:commentEx w15:paraId="3ED753E9" w15:done="0"/>
   <w15:commentEx w15:paraId="4AC3C996" w15:paraIdParent="3ED753E9" w15:done="0"/>
+  <w15:commentEx w15:paraId="7361E655" w15:done="0"/>
+  <w15:commentEx w15:paraId="0325B90C" w15:done="0"/>
+  <w15:commentEx w15:paraId="6DBF6832" w15:done="0"/>
+  <w15:commentEx w15:paraId="087714CE" w15:done="0"/>
+  <w15:commentEx w15:paraId="2D46E6D3" w15:done="0"/>
+  <w15:commentEx w15:paraId="22AA54BE" w15:done="0"/>
   <w15:commentEx w15:paraId="6EE8D18C" w15:done="0"/>
   <w15:commentEx w15:paraId="24A03AD6" w15:paraIdParent="6EE8D18C" w15:done="0"/>
   <w15:commentEx w15:paraId="3DF3CF7D" w15:paraIdParent="6EE8D18C" w15:done="0"/>
+  <w15:commentEx w15:paraId="6640467E" w15:paraIdParent="6EE8D18C" w15:done="0"/>
+  <w15:commentEx w15:paraId="525ED3BE" w15:done="0"/>
   <w15:commentEx w15:paraId="3EB490FF" w15:done="0"/>
+  <w15:commentEx w15:paraId="69D7A91F" w15:done="0"/>
   <w15:commentEx w15:paraId="54C69462" w15:done="0"/>
   <w15:commentEx w15:paraId="044D8F93" w15:paraIdParent="54C69462" w15:done="0"/>
   <w15:commentEx w15:paraId="57C42DA6" w15:done="0"/>
@@ -7324,6 +7838,8 @@
   <w15:commentEx w15:paraId="5B053201" w15:paraIdParent="100B1AC4" w15:done="0"/>
   <w15:commentEx w15:paraId="11ABFC34" w15:paraIdParent="100B1AC4" w15:done="0"/>
   <w15:commentEx w15:paraId="1FBF40D8" w15:paraIdParent="100B1AC4" w15:done="0"/>
+  <w15:commentEx w15:paraId="6AB1C683" w15:paraIdParent="100B1AC4" w15:done="0"/>
+  <w15:commentEx w15:paraId="593E3DF6" w15:paraIdParent="100B1AC4" w15:done="0"/>
   <w15:commentEx w15:paraId="604687FF" w15:done="0"/>
   <w15:commentEx w15:paraId="1765E434" w15:paraIdParent="604687FF" w15:done="0"/>
   <w15:commentEx w15:paraId="631C1CAE" w15:done="0"/>
@@ -7332,30 +7848,44 @@
 
 <file path=word/commentsExtensible.xml><?xml version="1.0" encoding="utf-8"?>
 <w16cex:commentsExtensible xmlns:wpc="http://schemas.microsoft.com/office/word/2010/wordprocessingCanvas" xmlns:cx="http://schemas.microsoft.com/office/drawing/2014/chartex" xmlns:cx1="http://schemas.microsoft.com/office/drawing/2015/9/8/chartex" xmlns:cx2="http://schemas.microsoft.com/office/drawing/2015/10/21/chartex" xmlns:cx3="http://schemas.microsoft.com/office/drawing/2016/5/9/chartex" xmlns:cx4="http://schemas.microsoft.com/office/drawing/2016/5/10/chartex" xmlns:cx5="http://schemas.microsoft.com/office/drawing/2016/5/11/chartex" xmlns:cx6="http://schemas.microsoft.com/office/drawing/2016/5/12/chartex" xmlns:cx7="http://schemas.microsoft.com/office/drawing/2016/5/13/chartex" xmlns:cx8="http://schemas.microsoft.com/office/drawing/2016/5/14/chartex" xmlns:mc="http://schemas.openxmlformats.org/markup-compatibility/2006" xmlns:aink="http://schemas.microsoft.com/office/drawing/2016/ink" xmlns:am3d="http://schemas.microsoft.com/office/drawing/2017/model3d" xmlns:o="urn:schemas-microsoft-com:office:office" xmlns:r="http://schemas.openxmlformats.org/officeDocument/2006/relationships" xmlns:m="http://schemas.openxmlformats.org/officeDocument/2006/math" xmlns:v="urn:schemas-microsoft-com:vml" xmlns:wp14="http://schemas.microsoft.com/office/word/2010/wordprocessingDrawing" xmlns:wp="http://schemas.openxmlformats.org/drawingml/2006/wordprocessingDrawing" xmlns:w10="urn:schemas-microsoft-com:office:word" xmlns:w="http://schemas.openxmlformats.org/wordprocessingml/2006/main" xmlns:w14="http://schemas.microsoft.com/office/word/2010/wordml" xmlns:w15="http://schemas.microsoft.com/office/word/2012/wordml" xmlns:w16cex="http://schemas.microsoft.com/office/word/2018/wordml/cex" xmlns:w16cid="http://schemas.microsoft.com/office/word/2016/wordml/cid" xmlns:w16="http://schemas.microsoft.com/office/word/2018/wordml" xmlns:w16se="http://schemas.microsoft.com/office/word/2015/wordml/symex" xmlns:wpg="http://schemas.microsoft.com/office/word/2010/wordprocessingGroup" xmlns:wpi="http://schemas.microsoft.com/office/word/2010/wordprocessingInk" xmlns:wne="http://schemas.microsoft.com/office/word/2006/wordml" xmlns:wps="http://schemas.microsoft.com/office/word/2010/wordprocessingShape" mc:Ignorable="w14 w15 w16se w16cid w16 w16cex wp14">
-  <w16cex:commentExtensible w16cex:durableId="2241A040" w16cex:dateUtc="2020-04-15T21:01:00Z"/>
-  <w16cex:commentExtensible w16cex:durableId="2241A0E4" w16cex:dateUtc="2020-04-15T21:04:00Z"/>
+  <w16cex:commentExtensible w16cex:durableId="224B1826" w16cex:dateUtc="2020-04-23T01:23:00Z"/>
+  <w16cex:commentExtensible w16cex:durableId="224B1866" w16cex:dateUtc="2020-04-23T01:24:00Z"/>
   <w16cex:commentExtensible w16cex:durableId="2241AB84" w16cex:dateUtc="2020-04-15T21:49:00Z"/>
-  <w16cex:commentExtensible w16cex:durableId="2241AB9F" w16cex:dateUtc="2020-04-15T21:49:00Z"/>
+  <w16cex:commentExtensible w16cex:durableId="224B1892" w16cex:dateUtc="2020-04-23T01:25:00Z"/>
+  <w16cex:commentExtensible w16cex:durableId="224B189F" w16cex:dateUtc="2020-04-23T01:25:00Z"/>
+  <w16cex:commentExtensible w16cex:durableId="224B18BC" w16cex:dateUtc="2020-04-23T01:25:00Z"/>
   <w16cex:commentExtensible w16cex:durableId="2241AC3E" w16cex:dateUtc="2020-04-15T21:52:00Z"/>
-  <w16cex:commentExtensible w16cex:durableId="2241AC83" w16cex:dateUtc="2020-04-15T21:53:00Z"/>
-  <w16cex:commentExtensible w16cex:durableId="2241AEE6" w16cex:dateUtc="2020-04-15T22:03:00Z"/>
+  <w16cex:commentExtensible w16cex:durableId="224B19C7" w16cex:dateUtc="2020-04-23T01:30:00Z"/>
+  <w16cex:commentExtensible w16cex:durableId="224B1971" w16cex:dateUtc="2020-04-23T01:28:00Z"/>
+  <w16cex:commentExtensible w16cex:durableId="224B19E2" w16cex:dateUtc="2020-04-23T01:30:00Z"/>
+  <w16cex:commentExtensible w16cex:durableId="224B19F2" w16cex:dateUtc="2020-04-23T01:30:00Z"/>
+  <w16cex:commentExtensible w16cex:durableId="224B1A0A" w16cex:dateUtc="2020-04-23T01:31:00Z"/>
+  <w16cex:commentExtensible w16cex:durableId="224B1921" w16cex:dateUtc="2020-04-23T01:27:00Z"/>
+  <w16cex:commentExtensible w16cex:durableId="224B1A35" w16cex:dateUtc="2020-04-23T01:32:00Z"/>
+  <w16cex:commentExtensible w16cex:durableId="224BE4F8" w16cex:dateUtc="2020-04-23T15:57:00Z"/>
   <w16cex:commentExtensible w16cex:durableId="2241AD73" w16cex:dateUtc="2020-04-15T21:57:00Z"/>
+  <w16cex:commentExtensible w16cex:durableId="224BE55C" w16cex:dateUtc="2020-04-23T15:58:00Z"/>
   <w16cex:commentExtensible w16cex:durableId="2242E6D3" w16cex:dateUtc="2020-04-16T20:14:00Z"/>
-  <w16cex:commentExtensible w16cex:durableId="2241AE40" w16cex:dateUtc="2020-04-15T22:01:00Z"/>
   <w16cex:commentExtensible w16cex:durableId="2242E73A" w16cex:dateUtc="2020-04-16T20:16:00Z"/>
   <w16cex:commentExtensible w16cex:durableId="2242E790" w16cex:dateUtc="2020-04-16T20:17:00Z"/>
-  <w16cex:commentExtensible w16cex:durableId="2242E868" w16cex:dateUtc="2020-04-16T20:21:00Z"/>
+  <w16cex:commentExtensible w16cex:durableId="224BEDA1" w16cex:dateUtc="2020-04-23T16:34:00Z"/>
+  <w16cex:commentExtensible w16cex:durableId="224BEFCB" w16cex:dateUtc="2020-04-23T16:43:00Z"/>
 </w16cex:commentsExtensible>
 </file>
 
 <file path=word/commentsIds.xml><?xml version="1.0" encoding="utf-8"?>
-<w16cid:commentsIds xmlns:wpc="http://schemas.microsoft.com/office/word/2010/wordprocessingCanvas" xmlns:cx="http://schemas.microsoft.com/office/drawing/2014/chartex" xmlns:cx1="http://schemas.microsoft.com/office/drawing/2015/9/8/chartex" xmlns:cx2="http://schemas.microsoft.com/office/drawing/2015/10/21/chartex" xmlns:cx3="http://schemas.microsoft.com/office/drawing/2016/5/9/chartex" xmlns:cx4="http://schemas.microsoft.com/office/drawing/2016/5/10/chartex" xmlns:cx5="http://schemas.microsoft.com/office/drawing/2016/5/11/chartex" xmlns:cx6="http://schemas.microsoft.com/office/drawing/2016/5/12/chartex" xmlns:cx7="http://schemas.microsoft.com/office/drawing/2016/5/13/chartex" xmlns:cx8="http://schemas.microsoft.com/office/drawing/2016/5/14/chartex" xmlns:mc="http://schemas.openxmlformats.org/markup-compatibility/2006" xmlns:aink="http://schemas.microsoft.com/office/drawing/2016/ink" xmlns:am3d="http://schemas.microsoft.com/office/drawing/2017/model3d" xmlns:o="urn:schemas-microsoft-com:office:office" xmlns:r="http://schemas.openxmlformats.org/officeDocument/2006/relationships" xmlns:m="http://schemas.openxmlformats.org/officeDocument/2006/math" xmlns:v="urn:schemas-microsoft-com:vml" xmlns:wp14="http://schemas.microsoft.com/office/word/2010/wordprocessingDrawing" xmlns:wp="http://schemas.openxmlformats.org/drawingml/2006/wordprocessingDrawing" xmlns:w10="urn:schemas-microsoft-com:office:word" xmlns:w="http://schemas.openxmlformats.org/wordprocessingml/2006/main" xmlns:w14="http://schemas.microsoft.com/office/word/2010/wordml" xmlns:w15="http://schemas.microsoft.com/office/word/2012/wordml" xmlns:w16cid="http://schemas.microsoft.com/office/word/2016/wordml/cid" xmlns:w16se="http://schemas.microsoft.com/office/word/2015/wordml/symex" xmlns:wpg="http://schemas.microsoft.com/office/word/2010/wordprocessingGroup" xmlns:wpi="http://schemas.microsoft.com/office/word/2010/wordprocessingInk" xmlns:wne="http://schemas.microsoft.com/office/word/2006/wordml" xmlns:wps="http://schemas.microsoft.com/office/word/2010/wordprocessingShape" mc:Ignorable="w14 w15 w16se w16cid wp14">
+<w16cid:commentsIds xmlns:wpc="http://schemas.microsoft.com/office/word/2010/wordprocessingCanvas" xmlns:cx="http://schemas.microsoft.com/office/drawing/2014/chartex" xmlns:cx1="http://schemas.microsoft.com/office/drawing/2015/9/8/chartex" xmlns:cx2="http://schemas.microsoft.com/office/drawing/2015/10/21/chartex" xmlns:cx3="http://schemas.microsoft.com/office/drawing/2016/5/9/chartex" xmlns:cx4="http://schemas.microsoft.com/office/drawing/2016/5/10/chartex" xmlns:cx5="http://schemas.microsoft.com/office/drawing/2016/5/11/chartex" xmlns:cx6="http://schemas.microsoft.com/office/drawing/2016/5/12/chartex" xmlns:cx7="http://schemas.microsoft.com/office/drawing/2016/5/13/chartex" xmlns:cx8="http://schemas.microsoft.com/office/drawing/2016/5/14/chartex" xmlns:mc="http://schemas.openxmlformats.org/markup-compatibility/2006" xmlns:aink="http://schemas.microsoft.com/office/drawing/2016/ink" xmlns:am3d="http://schemas.microsoft.com/office/drawing/2017/model3d" xmlns:o="urn:schemas-microsoft-com:office:office" xmlns:r="http://schemas.openxmlformats.org/officeDocument/2006/relationships" xmlns:m="http://schemas.openxmlformats.org/officeDocument/2006/math" xmlns:v="urn:schemas-microsoft-com:vml" xmlns:wp14="http://schemas.microsoft.com/office/word/2010/wordprocessingDrawing" xmlns:wp="http://schemas.openxmlformats.org/drawingml/2006/wordprocessingDrawing" xmlns:w10="urn:schemas-microsoft-com:office:word" xmlns:w="http://schemas.openxmlformats.org/wordprocessingml/2006/main" xmlns:w14="http://schemas.microsoft.com/office/word/2010/wordml" xmlns:w15="http://schemas.microsoft.com/office/word/2012/wordml" xmlns:w16cex="http://schemas.microsoft.com/office/word/2018/wordml/cex" xmlns:w16cid="http://schemas.microsoft.com/office/word/2016/wordml/cid" xmlns:w16="http://schemas.microsoft.com/office/word/2018/wordml" xmlns:w16se="http://schemas.microsoft.com/office/word/2015/wordml/symex" xmlns:wpg="http://schemas.microsoft.com/office/word/2010/wordprocessingGroup" xmlns:wpi="http://schemas.microsoft.com/office/word/2010/wordprocessingInk" xmlns:wne="http://schemas.microsoft.com/office/word/2006/wordml" xmlns:wps="http://schemas.microsoft.com/office/word/2010/wordprocessingShape" mc:Ignorable="w14 w15 w16se w16cid w16 w16cex wp14">
   <w16cid:commentId w16cid:paraId="766C6DA3" w16cid:durableId="2249AAD5"/>
+  <w16cid:commentId w16cid:paraId="1A1B0875" w16cid:durableId="224B1826"/>
   <w16cid:commentId w16cid:paraId="54381ACD" w16cid:durableId="2249AB1A"/>
   <w16cid:commentId w16cid:paraId="31C4E9FC" w16cid:durableId="22419F6E"/>
   <w16cid:commentId w16cid:paraId="5187BBCC" w16cid:durableId="22498DD9"/>
+  <w16cid:commentId w16cid:paraId="68FC85D7" w16cid:durableId="224B1866"/>
   <w16cid:commentId w16cid:paraId="4F62D88C" w16cid:durableId="2241AB84"/>
   <w16cid:commentId w16cid:paraId="7F6C6B1C" w16cid:durableId="22498E3E"/>
+  <w16cid:commentId w16cid:paraId="5BCB93F3" w16cid:durableId="224B1892"/>
+  <w16cid:commentId w16cid:paraId="5982AABB" w16cid:durableId="224B189F"/>
+  <w16cid:commentId w16cid:paraId="0E33DB58" w16cid:durableId="224B18BC"/>
   <w16cid:commentId w16cid:paraId="3E7D2E84" w16cid:durableId="22419F19"/>
   <w16cid:commentId w16cid:paraId="59715305" w16cid:durableId="22498EA7"/>
   <w16cid:commentId w16cid:paraId="04DAF846" w16cid:durableId="2249AB4D"/>
@@ -7363,10 +7893,19 @@
   <w16cid:commentId w16cid:paraId="5640B961" w16cid:durableId="22498EB4"/>
   <w16cid:commentId w16cid:paraId="3ED753E9" w16cid:durableId="2241AC3E"/>
   <w16cid:commentId w16cid:paraId="4AC3C996" w16cid:durableId="22498F32"/>
+  <w16cid:commentId w16cid:paraId="7361E655" w16cid:durableId="224B19C7"/>
+  <w16cid:commentId w16cid:paraId="0325B90C" w16cid:durableId="224B1971"/>
+  <w16cid:commentId w16cid:paraId="6DBF6832" w16cid:durableId="224B19E2"/>
+  <w16cid:commentId w16cid:paraId="087714CE" w16cid:durableId="224B19F2"/>
+  <w16cid:commentId w16cid:paraId="2D46E6D3" w16cid:durableId="224B1A0A"/>
+  <w16cid:commentId w16cid:paraId="22AA54BE" w16cid:durableId="224B1921"/>
   <w16cid:commentId w16cid:paraId="6EE8D18C" w16cid:durableId="22419FCC"/>
   <w16cid:commentId w16cid:paraId="24A03AD6" w16cid:durableId="22498FC3"/>
   <w16cid:commentId w16cid:paraId="3DF3CF7D" w16cid:durableId="2249ABBF"/>
+  <w16cid:commentId w16cid:paraId="6640467E" w16cid:durableId="224B1A35"/>
+  <w16cid:commentId w16cid:paraId="525ED3BE" w16cid:durableId="224BE4F8"/>
   <w16cid:commentId w16cid:paraId="3EB490FF" w16cid:durableId="2241AD73"/>
+  <w16cid:commentId w16cid:paraId="69D7A91F" w16cid:durableId="224BE55C"/>
   <w16cid:commentId w16cid:paraId="54C69462" w16cid:durableId="2242E6D3"/>
   <w16cid:commentId w16cid:paraId="044D8F93" w16cid:durableId="224990E7"/>
   <w16cid:commentId w16cid:paraId="57C42DA6" w16cid:durableId="2242E73A"/>
@@ -7375,6 +7914,8 @@
   <w16cid:commentId w16cid:paraId="5B053201" w16cid:durableId="22499303"/>
   <w16cid:commentId w16cid:paraId="11ABFC34" w16cid:durableId="224993BC"/>
   <w16cid:commentId w16cid:paraId="1FBF40D8" w16cid:durableId="2249AE14"/>
+  <w16cid:commentId w16cid:paraId="6AB1C683" w16cid:durableId="224BEDA1"/>
+  <w16cid:commentId w16cid:paraId="593E3DF6" w16cid:durableId="224BEFCB"/>
   <w16cid:commentId w16cid:paraId="604687FF" w16cid:durableId="2241998B"/>
   <w16cid:commentId w16cid:paraId="1765E434" w16cid:durableId="224991E8"/>
   <w16cid:commentId w16cid:paraId="631C1CAE" w16cid:durableId="2249ACA9"/>
@@ -7382,7 +7923,7 @@
 </file>
 
 <file path=word/endnotes.xml><?xml version="1.0" encoding="utf-8"?>
-<w:endnotes xmlns:wpc="http://schemas.microsoft.com/office/word/2010/wordprocessingCanvas" xmlns:cx="http://schemas.microsoft.com/office/drawing/2014/chartex" xmlns:cx1="http://schemas.microsoft.com/office/drawing/2015/9/8/chartex" xmlns:cx2="http://schemas.microsoft.com/office/drawing/2015/10/21/chartex" xmlns:cx3="http://schemas.microsoft.com/office/drawing/2016/5/9/chartex" xmlns:cx4="http://schemas.microsoft.com/office/drawing/2016/5/10/chartex" xmlns:cx5="http://schemas.microsoft.com/office/drawing/2016/5/11/chartex" xmlns:cx6="http://schemas.microsoft.com/office/drawing/2016/5/12/chartex" xmlns:cx7="http://schemas.microsoft.com/office/drawing/2016/5/13/chartex" xmlns:cx8="http://schemas.microsoft.com/office/drawing/2016/5/14/chartex" xmlns:mc="http://schemas.openxmlformats.org/markup-compatibility/2006" xmlns:aink="http://schemas.microsoft.com/office/drawing/2016/ink" xmlns:am3d="http://schemas.microsoft.com/office/drawing/2017/model3d" xmlns:o="urn:schemas-microsoft-com:office:office" xmlns:r="http://schemas.openxmlformats.org/officeDocument/2006/relationships" xmlns:m="http://schemas.openxmlformats.org/officeDocument/2006/math" xmlns:v="urn:schemas-microsoft-com:vml" xmlns:wp14="http://schemas.microsoft.com/office/word/2010/wordprocessingDrawing" xmlns:wp="http://schemas.openxmlformats.org/drawingml/2006/wordprocessingDrawing" xmlns:w10="urn:schemas-microsoft-com:office:word" xmlns:w="http://schemas.openxmlformats.org/wordprocessingml/2006/main" xmlns:w14="http://schemas.microsoft.com/office/word/2010/wordml" xmlns:w15="http://schemas.microsoft.com/office/word/2012/wordml" xmlns:w16cid="http://schemas.microsoft.com/office/word/2016/wordml/cid" xmlns:w16se="http://schemas.microsoft.com/office/word/2015/wordml/symex" xmlns:wpg="http://schemas.microsoft.com/office/word/2010/wordprocessingGroup" xmlns:wpi="http://schemas.microsoft.com/office/word/2010/wordprocessingInk" xmlns:wne="http://schemas.microsoft.com/office/word/2006/wordml" xmlns:wps="http://schemas.microsoft.com/office/word/2010/wordprocessingShape" mc:Ignorable="w14 w15 w16se w16cid wp14">
+<w:endnotes xmlns:wpc="http://schemas.microsoft.com/office/word/2010/wordprocessingCanvas" xmlns:cx="http://schemas.microsoft.com/office/drawing/2014/chartex" xmlns:cx1="http://schemas.microsoft.com/office/drawing/2015/9/8/chartex" xmlns:cx2="http://schemas.microsoft.com/office/drawing/2015/10/21/chartex" xmlns:cx3="http://schemas.microsoft.com/office/drawing/2016/5/9/chartex" xmlns:cx4="http://schemas.microsoft.com/office/drawing/2016/5/10/chartex" xmlns:cx5="http://schemas.microsoft.com/office/drawing/2016/5/11/chartex" xmlns:cx6="http://schemas.microsoft.com/office/drawing/2016/5/12/chartex" xmlns:cx7="http://schemas.microsoft.com/office/drawing/2016/5/13/chartex" xmlns:cx8="http://schemas.microsoft.com/office/drawing/2016/5/14/chartex" xmlns:mc="http://schemas.openxmlformats.org/markup-compatibility/2006" xmlns:aink="http://schemas.microsoft.com/office/drawing/2016/ink" xmlns:am3d="http://schemas.microsoft.com/office/drawing/2017/model3d" xmlns:o="urn:schemas-microsoft-com:office:office" xmlns:r="http://schemas.openxmlformats.org/officeDocument/2006/relationships" xmlns:m="http://schemas.openxmlformats.org/officeDocument/2006/math" xmlns:v="urn:schemas-microsoft-com:vml" xmlns:wp14="http://schemas.microsoft.com/office/word/2010/wordprocessingDrawing" xmlns:wp="http://schemas.openxmlformats.org/drawingml/2006/wordprocessingDrawing" xmlns:w10="urn:schemas-microsoft-com:office:word" xmlns:w="http://schemas.openxmlformats.org/wordprocessingml/2006/main" xmlns:w14="http://schemas.microsoft.com/office/word/2010/wordml" xmlns:w15="http://schemas.microsoft.com/office/word/2012/wordml" xmlns:w16cex="http://schemas.microsoft.com/office/word/2018/wordml/cex" xmlns:w16cid="http://schemas.microsoft.com/office/word/2016/wordml/cid" xmlns:w16="http://schemas.microsoft.com/office/word/2018/wordml" xmlns:w16se="http://schemas.microsoft.com/office/word/2015/wordml/symex" xmlns:wpg="http://schemas.microsoft.com/office/word/2010/wordprocessingGroup" xmlns:wpi="http://schemas.microsoft.com/office/word/2010/wordprocessingInk" xmlns:wne="http://schemas.microsoft.com/office/word/2006/wordml" xmlns:wps="http://schemas.microsoft.com/office/word/2010/wordprocessingShape" mc:Ignorable="w14 w15 w16se w16cid w16 w16cex wp14">
   <w:endnote w:type="separator" w:id="-1">
     <w:p>
       <w:r>
@@ -7401,7 +7942,7 @@
 </file>
 
 <file path=word/footer1.xml><?xml version="1.0" encoding="utf-8"?>
-<w:ftr xmlns:wpc="http://schemas.microsoft.com/office/word/2010/wordprocessingCanvas" xmlns:cx="http://schemas.microsoft.com/office/drawing/2014/chartex" xmlns:cx1="http://schemas.microsoft.com/office/drawing/2015/9/8/chartex" xmlns:cx2="http://schemas.microsoft.com/office/drawing/2015/10/21/chartex" xmlns:cx3="http://schemas.microsoft.com/office/drawing/2016/5/9/chartex" xmlns:cx4="http://schemas.microsoft.com/office/drawing/2016/5/10/chartex" xmlns:cx5="http://schemas.microsoft.com/office/drawing/2016/5/11/chartex" xmlns:cx6="http://schemas.microsoft.com/office/drawing/2016/5/12/chartex" xmlns:cx7="http://schemas.microsoft.com/office/drawing/2016/5/13/chartex" xmlns:cx8="http://schemas.microsoft.com/office/drawing/2016/5/14/chartex" xmlns:mc="http://schemas.openxmlformats.org/markup-compatibility/2006" xmlns:aink="http://schemas.microsoft.com/office/drawing/2016/ink" xmlns:am3d="http://schemas.microsoft.com/office/drawing/2017/model3d" xmlns:o="urn:schemas-microsoft-com:office:office" xmlns:r="http://schemas.openxmlformats.org/officeDocument/2006/relationships" xmlns:m="http://schemas.openxmlformats.org/officeDocument/2006/math" xmlns:v="urn:schemas-microsoft-com:vml" xmlns:wp14="http://schemas.microsoft.com/office/word/2010/wordprocessingDrawing" xmlns:wp="http://schemas.openxmlformats.org/drawingml/2006/wordprocessingDrawing" xmlns:w10="urn:schemas-microsoft-com:office:word" xmlns:w="http://schemas.openxmlformats.org/wordprocessingml/2006/main" xmlns:w14="http://schemas.microsoft.com/office/word/2010/wordml" xmlns:w15="http://schemas.microsoft.com/office/word/2012/wordml" xmlns:w16cid="http://schemas.microsoft.com/office/word/2016/wordml/cid" xmlns:w16se="http://schemas.microsoft.com/office/word/2015/wordml/symex" xmlns:wpg="http://schemas.microsoft.com/office/word/2010/wordprocessingGroup" xmlns:wpi="http://schemas.microsoft.com/office/word/2010/wordprocessingInk" xmlns:wne="http://schemas.microsoft.com/office/word/2006/wordml" xmlns:wps="http://schemas.microsoft.com/office/word/2010/wordprocessingShape" mc:Ignorable="w14 w15 w16se w16cid wp14">
+<w:ftr xmlns:wpc="http://schemas.microsoft.com/office/word/2010/wordprocessingCanvas" xmlns:cx="http://schemas.microsoft.com/office/drawing/2014/chartex" xmlns:cx1="http://schemas.microsoft.com/office/drawing/2015/9/8/chartex" xmlns:cx2="http://schemas.microsoft.com/office/drawing/2015/10/21/chartex" xmlns:cx3="http://schemas.microsoft.com/office/drawing/2016/5/9/chartex" xmlns:cx4="http://schemas.microsoft.com/office/drawing/2016/5/10/chartex" xmlns:cx5="http://schemas.microsoft.com/office/drawing/2016/5/11/chartex" xmlns:cx6="http://schemas.microsoft.com/office/drawing/2016/5/12/chartex" xmlns:cx7="http://schemas.microsoft.com/office/drawing/2016/5/13/chartex" xmlns:cx8="http://schemas.microsoft.com/office/drawing/2016/5/14/chartex" xmlns:mc="http://schemas.openxmlformats.org/markup-compatibility/2006" xmlns:aink="http://schemas.microsoft.com/office/drawing/2016/ink" xmlns:am3d="http://schemas.microsoft.com/office/drawing/2017/model3d" xmlns:o="urn:schemas-microsoft-com:office:office" xmlns:r="http://schemas.openxmlformats.org/officeDocument/2006/relationships" xmlns:m="http://schemas.openxmlformats.org/officeDocument/2006/math" xmlns:v="urn:schemas-microsoft-com:vml" xmlns:wp14="http://schemas.microsoft.com/office/word/2010/wordprocessingDrawing" xmlns:wp="http://schemas.openxmlformats.org/drawingml/2006/wordprocessingDrawing" xmlns:w10="urn:schemas-microsoft-com:office:word" xmlns:w="http://schemas.openxmlformats.org/wordprocessingml/2006/main" xmlns:w14="http://schemas.microsoft.com/office/word/2010/wordml" xmlns:w15="http://schemas.microsoft.com/office/word/2012/wordml" xmlns:w16cex="http://schemas.microsoft.com/office/word/2018/wordml/cex" xmlns:w16cid="http://schemas.microsoft.com/office/word/2016/wordml/cid" xmlns:w16="http://schemas.microsoft.com/office/word/2018/wordml" xmlns:w16se="http://schemas.microsoft.com/office/word/2015/wordml/symex" xmlns:wpg="http://schemas.microsoft.com/office/word/2010/wordprocessingGroup" xmlns:wpi="http://schemas.microsoft.com/office/word/2010/wordprocessingInk" xmlns:wne="http://schemas.microsoft.com/office/word/2006/wordml" xmlns:wps="http://schemas.microsoft.com/office/word/2010/wordprocessingShape" mc:Ignorable="w14 w15 w16se w16cid w16 w16cex wp14">
   <w:tbl>
     <w:tblPr>
       <w:tblW w:w="0" w:type="auto"/>
@@ -7530,7 +8071,7 @@
               <w:bCs/>
               <w:noProof/>
             </w:rPr>
-            <w:t>4/21/2020</w:t>
+            <w:t>4/22/2020</w:t>
           </w:r>
           <w:r>
             <w:rPr>
@@ -7573,7 +8114,7 @@
               <w:bCs/>
               <w:noProof/>
             </w:rPr>
-            <w:t>5:24 PM</w:t>
+            <w:t>7:20 PM</w:t>
           </w:r>
           <w:r>
             <w:rPr>
@@ -7672,7 +8213,7 @@
 </file>
 
 <file path=word/footer2.xml><?xml version="1.0" encoding="utf-8"?>
-<w:ftr xmlns:wpc="http://schemas.microsoft.com/office/word/2010/wordprocessingCanvas" xmlns:cx="http://schemas.microsoft.com/office/drawing/2014/chartex" xmlns:cx1="http://schemas.microsoft.com/office/drawing/2015/9/8/chartex" xmlns:cx2="http://schemas.microsoft.com/office/drawing/2015/10/21/chartex" xmlns:cx3="http://schemas.microsoft.com/office/drawing/2016/5/9/chartex" xmlns:cx4="http://schemas.microsoft.com/office/drawing/2016/5/10/chartex" xmlns:cx5="http://schemas.microsoft.com/office/drawing/2016/5/11/chartex" xmlns:cx6="http://schemas.microsoft.com/office/drawing/2016/5/12/chartex" xmlns:cx7="http://schemas.microsoft.com/office/drawing/2016/5/13/chartex" xmlns:cx8="http://schemas.microsoft.com/office/drawing/2016/5/14/chartex" xmlns:mc="http://schemas.openxmlformats.org/markup-compatibility/2006" xmlns:aink="http://schemas.microsoft.com/office/drawing/2016/ink" xmlns:am3d="http://schemas.microsoft.com/office/drawing/2017/model3d" xmlns:o="urn:schemas-microsoft-com:office:office" xmlns:r="http://schemas.openxmlformats.org/officeDocument/2006/relationships" xmlns:m="http://schemas.openxmlformats.org/officeDocument/2006/math" xmlns:v="urn:schemas-microsoft-com:vml" xmlns:wp14="http://schemas.microsoft.com/office/word/2010/wordprocessingDrawing" xmlns:wp="http://schemas.openxmlformats.org/drawingml/2006/wordprocessingDrawing" xmlns:w10="urn:schemas-microsoft-com:office:word" xmlns:w="http://schemas.openxmlformats.org/wordprocessingml/2006/main" xmlns:w14="http://schemas.microsoft.com/office/word/2010/wordml" xmlns:w15="http://schemas.microsoft.com/office/word/2012/wordml" xmlns:w16cid="http://schemas.microsoft.com/office/word/2016/wordml/cid" xmlns:w16se="http://schemas.microsoft.com/office/word/2015/wordml/symex" xmlns:wpg="http://schemas.microsoft.com/office/word/2010/wordprocessingGroup" xmlns:wpi="http://schemas.microsoft.com/office/word/2010/wordprocessingInk" xmlns:wne="http://schemas.microsoft.com/office/word/2006/wordml" xmlns:wps="http://schemas.microsoft.com/office/word/2010/wordprocessingShape" mc:Ignorable="w14 w15 w16se w16cid wp14">
+<w:ftr xmlns:wpc="http://schemas.microsoft.com/office/word/2010/wordprocessingCanvas" xmlns:cx="http://schemas.microsoft.com/office/drawing/2014/chartex" xmlns:cx1="http://schemas.microsoft.com/office/drawing/2015/9/8/chartex" xmlns:cx2="http://schemas.microsoft.com/office/drawing/2015/10/21/chartex" xmlns:cx3="http://schemas.microsoft.com/office/drawing/2016/5/9/chartex" xmlns:cx4="http://schemas.microsoft.com/office/drawing/2016/5/10/chartex" xmlns:cx5="http://schemas.microsoft.com/office/drawing/2016/5/11/chartex" xmlns:cx6="http://schemas.microsoft.com/office/drawing/2016/5/12/chartex" xmlns:cx7="http://schemas.microsoft.com/office/drawing/2016/5/13/chartex" xmlns:cx8="http://schemas.microsoft.com/office/drawing/2016/5/14/chartex" xmlns:mc="http://schemas.openxmlformats.org/markup-compatibility/2006" xmlns:aink="http://schemas.microsoft.com/office/drawing/2016/ink" xmlns:am3d="http://schemas.microsoft.com/office/drawing/2017/model3d" xmlns:o="urn:schemas-microsoft-com:office:office" xmlns:r="http://schemas.openxmlformats.org/officeDocument/2006/relationships" xmlns:m="http://schemas.openxmlformats.org/officeDocument/2006/math" xmlns:v="urn:schemas-microsoft-com:vml" xmlns:wp14="http://schemas.microsoft.com/office/word/2010/wordprocessingDrawing" xmlns:wp="http://schemas.openxmlformats.org/drawingml/2006/wordprocessingDrawing" xmlns:w10="urn:schemas-microsoft-com:office:word" xmlns:w="http://schemas.openxmlformats.org/wordprocessingml/2006/main" xmlns:w14="http://schemas.microsoft.com/office/word/2010/wordml" xmlns:w15="http://schemas.microsoft.com/office/word/2012/wordml" xmlns:w16cex="http://schemas.microsoft.com/office/word/2018/wordml/cex" xmlns:w16cid="http://schemas.microsoft.com/office/word/2016/wordml/cid" xmlns:w16="http://schemas.microsoft.com/office/word/2018/wordml" xmlns:w16se="http://schemas.microsoft.com/office/word/2015/wordml/symex" xmlns:wpg="http://schemas.microsoft.com/office/word/2010/wordprocessingGroup" xmlns:wpi="http://schemas.microsoft.com/office/word/2010/wordprocessingInk" xmlns:wne="http://schemas.microsoft.com/office/word/2006/wordml" xmlns:wps="http://schemas.microsoft.com/office/word/2010/wordprocessingShape" mc:Ignorable="w14 w15 w16se w16cid w16 w16cex wp14">
   <w:tbl>
     <w:tblPr>
       <w:tblW w:w="9000" w:type="dxa"/>
@@ -7820,7 +8361,7 @@
 </file>
 
 <file path=word/footer3.xml><?xml version="1.0" encoding="utf-8"?>
-<w:ftr xmlns:wpc="http://schemas.microsoft.com/office/word/2010/wordprocessingCanvas" xmlns:cx="http://schemas.microsoft.com/office/drawing/2014/chartex" xmlns:cx1="http://schemas.microsoft.com/office/drawing/2015/9/8/chartex" xmlns:cx2="http://schemas.microsoft.com/office/drawing/2015/10/21/chartex" xmlns:cx3="http://schemas.microsoft.com/office/drawing/2016/5/9/chartex" xmlns:cx4="http://schemas.microsoft.com/office/drawing/2016/5/10/chartex" xmlns:cx5="http://schemas.microsoft.com/office/drawing/2016/5/11/chartex" xmlns:cx6="http://schemas.microsoft.com/office/drawing/2016/5/12/chartex" xmlns:cx7="http://schemas.microsoft.com/office/drawing/2016/5/13/chartex" xmlns:cx8="http://schemas.microsoft.com/office/drawing/2016/5/14/chartex" xmlns:mc="http://schemas.openxmlformats.org/markup-compatibility/2006" xmlns:aink="http://schemas.microsoft.com/office/drawing/2016/ink" xmlns:am3d="http://schemas.microsoft.com/office/drawing/2017/model3d" xmlns:o="urn:schemas-microsoft-com:office:office" xmlns:r="http://schemas.openxmlformats.org/officeDocument/2006/relationships" xmlns:m="http://schemas.openxmlformats.org/officeDocument/2006/math" xmlns:v="urn:schemas-microsoft-com:vml" xmlns:wp14="http://schemas.microsoft.com/office/word/2010/wordprocessingDrawing" xmlns:wp="http://schemas.openxmlformats.org/drawingml/2006/wordprocessingDrawing" xmlns:w10="urn:schemas-microsoft-com:office:word" xmlns:w="http://schemas.openxmlformats.org/wordprocessingml/2006/main" xmlns:w14="http://schemas.microsoft.com/office/word/2010/wordml" xmlns:w15="http://schemas.microsoft.com/office/word/2012/wordml" xmlns:w16cid="http://schemas.microsoft.com/office/word/2016/wordml/cid" xmlns:w16se="http://schemas.microsoft.com/office/word/2015/wordml/symex" xmlns:wpg="http://schemas.microsoft.com/office/word/2010/wordprocessingGroup" xmlns:wpi="http://schemas.microsoft.com/office/word/2010/wordprocessingInk" xmlns:wne="http://schemas.microsoft.com/office/word/2006/wordml" xmlns:wps="http://schemas.microsoft.com/office/word/2010/wordprocessingShape" mc:Ignorable="w14 w15 w16se w16cid wp14">
+<w:ftr xmlns:wpc="http://schemas.microsoft.com/office/word/2010/wordprocessingCanvas" xmlns:cx="http://schemas.microsoft.com/office/drawing/2014/chartex" xmlns:cx1="http://schemas.microsoft.com/office/drawing/2015/9/8/chartex" xmlns:cx2="http://schemas.microsoft.com/office/drawing/2015/10/21/chartex" xmlns:cx3="http://schemas.microsoft.com/office/drawing/2016/5/9/chartex" xmlns:cx4="http://schemas.microsoft.com/office/drawing/2016/5/10/chartex" xmlns:cx5="http://schemas.microsoft.com/office/drawing/2016/5/11/chartex" xmlns:cx6="http://schemas.microsoft.com/office/drawing/2016/5/12/chartex" xmlns:cx7="http://schemas.microsoft.com/office/drawing/2016/5/13/chartex" xmlns:cx8="http://schemas.microsoft.com/office/drawing/2016/5/14/chartex" xmlns:mc="http://schemas.openxmlformats.org/markup-compatibility/2006" xmlns:aink="http://schemas.microsoft.com/office/drawing/2016/ink" xmlns:am3d="http://schemas.microsoft.com/office/drawing/2017/model3d" xmlns:o="urn:schemas-microsoft-com:office:office" xmlns:r="http://schemas.openxmlformats.org/officeDocument/2006/relationships" xmlns:m="http://schemas.openxmlformats.org/officeDocument/2006/math" xmlns:v="urn:schemas-microsoft-com:vml" xmlns:wp14="http://schemas.microsoft.com/office/word/2010/wordprocessingDrawing" xmlns:wp="http://schemas.openxmlformats.org/drawingml/2006/wordprocessingDrawing" xmlns:w10="urn:schemas-microsoft-com:office:word" xmlns:w="http://schemas.openxmlformats.org/wordprocessingml/2006/main" xmlns:w14="http://schemas.microsoft.com/office/word/2010/wordml" xmlns:w15="http://schemas.microsoft.com/office/word/2012/wordml" xmlns:w16cex="http://schemas.microsoft.com/office/word/2018/wordml/cex" xmlns:w16cid="http://schemas.microsoft.com/office/word/2016/wordml/cid" xmlns:w16="http://schemas.microsoft.com/office/word/2018/wordml" xmlns:w16se="http://schemas.microsoft.com/office/word/2015/wordml/symex" xmlns:wpg="http://schemas.microsoft.com/office/word/2010/wordprocessingGroup" xmlns:wpi="http://schemas.microsoft.com/office/word/2010/wordprocessingInk" xmlns:wne="http://schemas.microsoft.com/office/word/2006/wordml" xmlns:wps="http://schemas.microsoft.com/office/word/2010/wordprocessingShape" mc:Ignorable="w14 w15 w16se w16cid w16 w16cex wp14">
   <w:tbl>
     <w:tblPr>
       <w:tblW w:w="9000" w:type="dxa"/>
@@ -7967,7 +8508,7 @@
 </file>
 
 <file path=word/footer4.xml><?xml version="1.0" encoding="utf-8"?>
-<w:ftr xmlns:wpc="http://schemas.microsoft.com/office/word/2010/wordprocessingCanvas" xmlns:cx="http://schemas.microsoft.com/office/drawing/2014/chartex" xmlns:cx1="http://schemas.microsoft.com/office/drawing/2015/9/8/chartex" xmlns:cx2="http://schemas.microsoft.com/office/drawing/2015/10/21/chartex" xmlns:cx3="http://schemas.microsoft.com/office/drawing/2016/5/9/chartex" xmlns:cx4="http://schemas.microsoft.com/office/drawing/2016/5/10/chartex" xmlns:cx5="http://schemas.microsoft.com/office/drawing/2016/5/11/chartex" xmlns:cx6="http://schemas.microsoft.com/office/drawing/2016/5/12/chartex" xmlns:cx7="http://schemas.microsoft.com/office/drawing/2016/5/13/chartex" xmlns:cx8="http://schemas.microsoft.com/office/drawing/2016/5/14/chartex" xmlns:mc="http://schemas.openxmlformats.org/markup-compatibility/2006" xmlns:aink="http://schemas.microsoft.com/office/drawing/2016/ink" xmlns:am3d="http://schemas.microsoft.com/office/drawing/2017/model3d" xmlns:o="urn:schemas-microsoft-com:office:office" xmlns:r="http://schemas.openxmlformats.org/officeDocument/2006/relationships" xmlns:m="http://schemas.openxmlformats.org/officeDocument/2006/math" xmlns:v="urn:schemas-microsoft-com:vml" xmlns:wp14="http://schemas.microsoft.com/office/word/2010/wordprocessingDrawing" xmlns:wp="http://schemas.openxmlformats.org/drawingml/2006/wordprocessingDrawing" xmlns:w10="urn:schemas-microsoft-com:office:word" xmlns:w="http://schemas.openxmlformats.org/wordprocessingml/2006/main" xmlns:w14="http://schemas.microsoft.com/office/word/2010/wordml" xmlns:w15="http://schemas.microsoft.com/office/word/2012/wordml" xmlns:w16cid="http://schemas.microsoft.com/office/word/2016/wordml/cid" xmlns:w16se="http://schemas.microsoft.com/office/word/2015/wordml/symex" xmlns:wpg="http://schemas.microsoft.com/office/word/2010/wordprocessingGroup" xmlns:wpi="http://schemas.microsoft.com/office/word/2010/wordprocessingInk" xmlns:wne="http://schemas.microsoft.com/office/word/2006/wordml" xmlns:wps="http://schemas.microsoft.com/office/word/2010/wordprocessingShape" mc:Ignorable="w14 w15 w16se w16cid wp14">
+<w:ftr xmlns:wpc="http://schemas.microsoft.com/office/word/2010/wordprocessingCanvas" xmlns:cx="http://schemas.microsoft.com/office/drawing/2014/chartex" xmlns:cx1="http://schemas.microsoft.com/office/drawing/2015/9/8/chartex" xmlns:cx2="http://schemas.microsoft.com/office/drawing/2015/10/21/chartex" xmlns:cx3="http://schemas.microsoft.com/office/drawing/2016/5/9/chartex" xmlns:cx4="http://schemas.microsoft.com/office/drawing/2016/5/10/chartex" xmlns:cx5="http://schemas.microsoft.com/office/drawing/2016/5/11/chartex" xmlns:cx6="http://schemas.microsoft.com/office/drawing/2016/5/12/chartex" xmlns:cx7="http://schemas.microsoft.com/office/drawing/2016/5/13/chartex" xmlns:cx8="http://schemas.microsoft.com/office/drawing/2016/5/14/chartex" xmlns:mc="http://schemas.openxmlformats.org/markup-compatibility/2006" xmlns:aink="http://schemas.microsoft.com/office/drawing/2016/ink" xmlns:am3d="http://schemas.microsoft.com/office/drawing/2017/model3d" xmlns:o="urn:schemas-microsoft-com:office:office" xmlns:r="http://schemas.openxmlformats.org/officeDocument/2006/relationships" xmlns:m="http://schemas.openxmlformats.org/officeDocument/2006/math" xmlns:v="urn:schemas-microsoft-com:vml" xmlns:wp14="http://schemas.microsoft.com/office/word/2010/wordprocessingDrawing" xmlns:wp="http://schemas.openxmlformats.org/drawingml/2006/wordprocessingDrawing" xmlns:w10="urn:schemas-microsoft-com:office:word" xmlns:w="http://schemas.openxmlformats.org/wordprocessingml/2006/main" xmlns:w14="http://schemas.microsoft.com/office/word/2010/wordml" xmlns:w15="http://schemas.microsoft.com/office/word/2012/wordml" xmlns:w16cex="http://schemas.microsoft.com/office/word/2018/wordml/cex" xmlns:w16cid="http://schemas.microsoft.com/office/word/2016/wordml/cid" xmlns:w16="http://schemas.microsoft.com/office/word/2018/wordml" xmlns:w16se="http://schemas.microsoft.com/office/word/2015/wordml/symex" xmlns:wpg="http://schemas.microsoft.com/office/word/2010/wordprocessingGroup" xmlns:wpi="http://schemas.microsoft.com/office/word/2010/wordprocessingInk" xmlns:wne="http://schemas.microsoft.com/office/word/2006/wordml" xmlns:wps="http://schemas.microsoft.com/office/word/2010/wordprocessingShape" mc:Ignorable="w14 w15 w16se w16cid w16 w16cex wp14">
   <w:tbl>
     <w:tblPr>
       <w:tblW w:w="9000" w:type="dxa"/>
@@ -8114,7 +8655,7 @@
 </file>
 
 <file path=word/footer5.xml><?xml version="1.0" encoding="utf-8"?>
-<w:ftr xmlns:wpc="http://schemas.microsoft.com/office/word/2010/wordprocessingCanvas" xmlns:cx="http://schemas.microsoft.com/office/drawing/2014/chartex" xmlns:cx1="http://schemas.microsoft.com/office/drawing/2015/9/8/chartex" xmlns:cx2="http://schemas.microsoft.com/office/drawing/2015/10/21/chartex" xmlns:cx3="http://schemas.microsoft.com/office/drawing/2016/5/9/chartex" xmlns:cx4="http://schemas.microsoft.com/office/drawing/2016/5/10/chartex" xmlns:cx5="http://schemas.microsoft.com/office/drawing/2016/5/11/chartex" xmlns:cx6="http://schemas.microsoft.com/office/drawing/2016/5/12/chartex" xmlns:cx7="http://schemas.microsoft.com/office/drawing/2016/5/13/chartex" xmlns:cx8="http://schemas.microsoft.com/office/drawing/2016/5/14/chartex" xmlns:mc="http://schemas.openxmlformats.org/markup-compatibility/2006" xmlns:aink="http://schemas.microsoft.com/office/drawing/2016/ink" xmlns:am3d="http://schemas.microsoft.com/office/drawing/2017/model3d" xmlns:o="urn:schemas-microsoft-com:office:office" xmlns:r="http://schemas.openxmlformats.org/officeDocument/2006/relationships" xmlns:m="http://schemas.openxmlformats.org/officeDocument/2006/math" xmlns:v="urn:schemas-microsoft-com:vml" xmlns:wp14="http://schemas.microsoft.com/office/word/2010/wordprocessingDrawing" xmlns:wp="http://schemas.openxmlformats.org/drawingml/2006/wordprocessingDrawing" xmlns:w10="urn:schemas-microsoft-com:office:word" xmlns:w="http://schemas.openxmlformats.org/wordprocessingml/2006/main" xmlns:w14="http://schemas.microsoft.com/office/word/2010/wordml" xmlns:w15="http://schemas.microsoft.com/office/word/2012/wordml" xmlns:w16cid="http://schemas.microsoft.com/office/word/2016/wordml/cid" xmlns:w16se="http://schemas.microsoft.com/office/word/2015/wordml/symex" xmlns:wpg="http://schemas.microsoft.com/office/word/2010/wordprocessingGroup" xmlns:wpi="http://schemas.microsoft.com/office/word/2010/wordprocessingInk" xmlns:wne="http://schemas.microsoft.com/office/word/2006/wordml" xmlns:wps="http://schemas.microsoft.com/office/word/2010/wordprocessingShape" mc:Ignorable="w14 w15 w16se w16cid wp14">
+<w:ftr xmlns:wpc="http://schemas.microsoft.com/office/word/2010/wordprocessingCanvas" xmlns:cx="http://schemas.microsoft.com/office/drawing/2014/chartex" xmlns:cx1="http://schemas.microsoft.com/office/drawing/2015/9/8/chartex" xmlns:cx2="http://schemas.microsoft.com/office/drawing/2015/10/21/chartex" xmlns:cx3="http://schemas.microsoft.com/office/drawing/2016/5/9/chartex" xmlns:cx4="http://schemas.microsoft.com/office/drawing/2016/5/10/chartex" xmlns:cx5="http://schemas.microsoft.com/office/drawing/2016/5/11/chartex" xmlns:cx6="http://schemas.microsoft.com/office/drawing/2016/5/12/chartex" xmlns:cx7="http://schemas.microsoft.com/office/drawing/2016/5/13/chartex" xmlns:cx8="http://schemas.microsoft.com/office/drawing/2016/5/14/chartex" xmlns:mc="http://schemas.openxmlformats.org/markup-compatibility/2006" xmlns:aink="http://schemas.microsoft.com/office/drawing/2016/ink" xmlns:am3d="http://schemas.microsoft.com/office/drawing/2017/model3d" xmlns:o="urn:schemas-microsoft-com:office:office" xmlns:r="http://schemas.openxmlformats.org/officeDocument/2006/relationships" xmlns:m="http://schemas.openxmlformats.org/officeDocument/2006/math" xmlns:v="urn:schemas-microsoft-com:vml" xmlns:wp14="http://schemas.microsoft.com/office/word/2010/wordprocessingDrawing" xmlns:wp="http://schemas.openxmlformats.org/drawingml/2006/wordprocessingDrawing" xmlns:w10="urn:schemas-microsoft-com:office:word" xmlns:w="http://schemas.openxmlformats.org/wordprocessingml/2006/main" xmlns:w14="http://schemas.microsoft.com/office/word/2010/wordml" xmlns:w15="http://schemas.microsoft.com/office/word/2012/wordml" xmlns:w16cex="http://schemas.microsoft.com/office/word/2018/wordml/cex" xmlns:w16cid="http://schemas.microsoft.com/office/word/2016/wordml/cid" xmlns:w16="http://schemas.microsoft.com/office/word/2018/wordml" xmlns:w16se="http://schemas.microsoft.com/office/word/2015/wordml/symex" xmlns:wpg="http://schemas.microsoft.com/office/word/2010/wordprocessingGroup" xmlns:wpi="http://schemas.microsoft.com/office/word/2010/wordprocessingInk" xmlns:wne="http://schemas.microsoft.com/office/word/2006/wordml" xmlns:wps="http://schemas.microsoft.com/office/word/2010/wordprocessingShape" mc:Ignorable="w14 w15 w16se w16cid w16 w16cex wp14">
   <w:tbl>
     <w:tblPr>
       <w:tblW w:w="9000" w:type="dxa"/>
@@ -8261,7 +8802,7 @@
 </file>
 
 <file path=word/footer6.xml><?xml version="1.0" encoding="utf-8"?>
-<w:ftr xmlns:wpc="http://schemas.microsoft.com/office/word/2010/wordprocessingCanvas" xmlns:cx="http://schemas.microsoft.com/office/drawing/2014/chartex" xmlns:cx1="http://schemas.microsoft.com/office/drawing/2015/9/8/chartex" xmlns:cx2="http://schemas.microsoft.com/office/drawing/2015/10/21/chartex" xmlns:cx3="http://schemas.microsoft.com/office/drawing/2016/5/9/chartex" xmlns:cx4="http://schemas.microsoft.com/office/drawing/2016/5/10/chartex" xmlns:cx5="http://schemas.microsoft.com/office/drawing/2016/5/11/chartex" xmlns:cx6="http://schemas.microsoft.com/office/drawing/2016/5/12/chartex" xmlns:cx7="http://schemas.microsoft.com/office/drawing/2016/5/13/chartex" xmlns:cx8="http://schemas.microsoft.com/office/drawing/2016/5/14/chartex" xmlns:mc="http://schemas.openxmlformats.org/markup-compatibility/2006" xmlns:aink="http://schemas.microsoft.com/office/drawing/2016/ink" xmlns:am3d="http://schemas.microsoft.com/office/drawing/2017/model3d" xmlns:o="urn:schemas-microsoft-com:office:office" xmlns:r="http://schemas.openxmlformats.org/officeDocument/2006/relationships" xmlns:m="http://schemas.openxmlformats.org/officeDocument/2006/math" xmlns:v="urn:schemas-microsoft-com:vml" xmlns:wp14="http://schemas.microsoft.com/office/word/2010/wordprocessingDrawing" xmlns:wp="http://schemas.openxmlformats.org/drawingml/2006/wordprocessingDrawing" xmlns:w10="urn:schemas-microsoft-com:office:word" xmlns:w="http://schemas.openxmlformats.org/wordprocessingml/2006/main" xmlns:w14="http://schemas.microsoft.com/office/word/2010/wordml" xmlns:w15="http://schemas.microsoft.com/office/word/2012/wordml" xmlns:w16cid="http://schemas.microsoft.com/office/word/2016/wordml/cid" xmlns:w16se="http://schemas.microsoft.com/office/word/2015/wordml/symex" xmlns:wpg="http://schemas.microsoft.com/office/word/2010/wordprocessingGroup" xmlns:wpi="http://schemas.microsoft.com/office/word/2010/wordprocessingInk" xmlns:wne="http://schemas.microsoft.com/office/word/2006/wordml" xmlns:wps="http://schemas.microsoft.com/office/word/2010/wordprocessingShape" mc:Ignorable="w14 w15 w16se w16cid wp14">
+<w:ftr xmlns:wpc="http://schemas.microsoft.com/office/word/2010/wordprocessingCanvas" xmlns:cx="http://schemas.microsoft.com/office/drawing/2014/chartex" xmlns:cx1="http://schemas.microsoft.com/office/drawing/2015/9/8/chartex" xmlns:cx2="http://schemas.microsoft.com/office/drawing/2015/10/21/chartex" xmlns:cx3="http://schemas.microsoft.com/office/drawing/2016/5/9/chartex" xmlns:cx4="http://schemas.microsoft.com/office/drawing/2016/5/10/chartex" xmlns:cx5="http://schemas.microsoft.com/office/drawing/2016/5/11/chartex" xmlns:cx6="http://schemas.microsoft.com/office/drawing/2016/5/12/chartex" xmlns:cx7="http://schemas.microsoft.com/office/drawing/2016/5/13/chartex" xmlns:cx8="http://schemas.microsoft.com/office/drawing/2016/5/14/chartex" xmlns:mc="http://schemas.openxmlformats.org/markup-compatibility/2006" xmlns:aink="http://schemas.microsoft.com/office/drawing/2016/ink" xmlns:am3d="http://schemas.microsoft.com/office/drawing/2017/model3d" xmlns:o="urn:schemas-microsoft-com:office:office" xmlns:r="http://schemas.openxmlformats.org/officeDocument/2006/relationships" xmlns:m="http://schemas.openxmlformats.org/officeDocument/2006/math" xmlns:v="urn:schemas-microsoft-com:vml" xmlns:wp14="http://schemas.microsoft.com/office/word/2010/wordprocessingDrawing" xmlns:wp="http://schemas.openxmlformats.org/drawingml/2006/wordprocessingDrawing" xmlns:w10="urn:schemas-microsoft-com:office:word" xmlns:w="http://schemas.openxmlformats.org/wordprocessingml/2006/main" xmlns:w14="http://schemas.microsoft.com/office/word/2010/wordml" xmlns:w15="http://schemas.microsoft.com/office/word/2012/wordml" xmlns:w16cex="http://schemas.microsoft.com/office/word/2018/wordml/cex" xmlns:w16cid="http://schemas.microsoft.com/office/word/2016/wordml/cid" xmlns:w16="http://schemas.microsoft.com/office/word/2018/wordml" xmlns:w16se="http://schemas.microsoft.com/office/word/2015/wordml/symex" xmlns:wpg="http://schemas.microsoft.com/office/word/2010/wordprocessingGroup" xmlns:wpi="http://schemas.microsoft.com/office/word/2010/wordprocessingInk" xmlns:wne="http://schemas.microsoft.com/office/word/2006/wordml" xmlns:wps="http://schemas.microsoft.com/office/word/2010/wordprocessingShape" mc:Ignorable="w14 w15 w16se w16cid w16 w16cex wp14">
   <w:tbl>
     <w:tblPr>
       <w:tblW w:w="9000" w:type="dxa"/>
@@ -8408,7 +8949,7 @@
 </file>
 
 <file path=word/footnotes.xml><?xml version="1.0" encoding="utf-8"?>
-<w:footnotes xmlns:wpc="http://schemas.microsoft.com/office/word/2010/wordprocessingCanvas" xmlns:cx="http://schemas.microsoft.com/office/drawing/2014/chartex" xmlns:cx1="http://schemas.microsoft.com/office/drawing/2015/9/8/chartex" xmlns:cx2="http://schemas.microsoft.com/office/drawing/2015/10/21/chartex" xmlns:cx3="http://schemas.microsoft.com/office/drawing/2016/5/9/chartex" xmlns:cx4="http://schemas.microsoft.com/office/drawing/2016/5/10/chartex" xmlns:cx5="http://schemas.microsoft.com/office/drawing/2016/5/11/chartex" xmlns:cx6="http://schemas.microsoft.com/office/drawing/2016/5/12/chartex" xmlns:cx7="http://schemas.microsoft.com/office/drawing/2016/5/13/chartex" xmlns:cx8="http://schemas.microsoft.com/office/drawing/2016/5/14/chartex" xmlns:mc="http://schemas.openxmlformats.org/markup-compatibility/2006" xmlns:aink="http://schemas.microsoft.com/office/drawing/2016/ink" xmlns:am3d="http://schemas.microsoft.com/office/drawing/2017/model3d" xmlns:o="urn:schemas-microsoft-com:office:office" xmlns:r="http://schemas.openxmlformats.org/officeDocument/2006/relationships" xmlns:m="http://schemas.openxmlformats.org/officeDocument/2006/math" xmlns:v="urn:schemas-microsoft-com:vml" xmlns:wp14="http://schemas.microsoft.com/office/word/2010/wordprocessingDrawing" xmlns:wp="http://schemas.openxmlformats.org/drawingml/2006/wordprocessingDrawing" xmlns:w10="urn:schemas-microsoft-com:office:word" xmlns:w="http://schemas.openxmlformats.org/wordprocessingml/2006/main" xmlns:w14="http://schemas.microsoft.com/office/word/2010/wordml" xmlns:w15="http://schemas.microsoft.com/office/word/2012/wordml" xmlns:w16cid="http://schemas.microsoft.com/office/word/2016/wordml/cid" xmlns:w16se="http://schemas.microsoft.com/office/word/2015/wordml/symex" xmlns:wpg="http://schemas.microsoft.com/office/word/2010/wordprocessingGroup" xmlns:wpi="http://schemas.microsoft.com/office/word/2010/wordprocessingInk" xmlns:wne="http://schemas.microsoft.com/office/word/2006/wordml" xmlns:wps="http://schemas.microsoft.com/office/word/2010/wordprocessingShape" mc:Ignorable="w14 w15 w16se w16cid wp14">
+<w:footnotes xmlns:wpc="http://schemas.microsoft.com/office/word/2010/wordprocessingCanvas" xmlns:cx="http://schemas.microsoft.com/office/drawing/2014/chartex" xmlns:cx1="http://schemas.microsoft.com/office/drawing/2015/9/8/chartex" xmlns:cx2="http://schemas.microsoft.com/office/drawing/2015/10/21/chartex" xmlns:cx3="http://schemas.microsoft.com/office/drawing/2016/5/9/chartex" xmlns:cx4="http://schemas.microsoft.com/office/drawing/2016/5/10/chartex" xmlns:cx5="http://schemas.microsoft.com/office/drawing/2016/5/11/chartex" xmlns:cx6="http://schemas.microsoft.com/office/drawing/2016/5/12/chartex" xmlns:cx7="http://schemas.microsoft.com/office/drawing/2016/5/13/chartex" xmlns:cx8="http://schemas.microsoft.com/office/drawing/2016/5/14/chartex" xmlns:mc="http://schemas.openxmlformats.org/markup-compatibility/2006" xmlns:aink="http://schemas.microsoft.com/office/drawing/2016/ink" xmlns:am3d="http://schemas.microsoft.com/office/drawing/2017/model3d" xmlns:o="urn:schemas-microsoft-com:office:office" xmlns:r="http://schemas.openxmlformats.org/officeDocument/2006/relationships" xmlns:m="http://schemas.openxmlformats.org/officeDocument/2006/math" xmlns:v="urn:schemas-microsoft-com:vml" xmlns:wp14="http://schemas.microsoft.com/office/word/2010/wordprocessingDrawing" xmlns:wp="http://schemas.openxmlformats.org/drawingml/2006/wordprocessingDrawing" xmlns:w10="urn:schemas-microsoft-com:office:word" xmlns:w="http://schemas.openxmlformats.org/wordprocessingml/2006/main" xmlns:w14="http://schemas.microsoft.com/office/word/2010/wordml" xmlns:w15="http://schemas.microsoft.com/office/word/2012/wordml" xmlns:w16cex="http://schemas.microsoft.com/office/word/2018/wordml/cex" xmlns:w16cid="http://schemas.microsoft.com/office/word/2016/wordml/cid" xmlns:w16="http://schemas.microsoft.com/office/word/2018/wordml" xmlns:w16se="http://schemas.microsoft.com/office/word/2015/wordml/symex" xmlns:wpg="http://schemas.microsoft.com/office/word/2010/wordprocessingGroup" xmlns:wpi="http://schemas.microsoft.com/office/word/2010/wordprocessingInk" xmlns:wne="http://schemas.microsoft.com/office/word/2006/wordml" xmlns:wps="http://schemas.microsoft.com/office/word/2010/wordprocessingShape" mc:Ignorable="w14 w15 w16se w16cid w16 w16cex wp14">
   <w:footnote w:type="separator" w:id="-1">
     <w:p>
       <w:r>
@@ -8427,7 +8968,7 @@
 </file>
 
 <file path=word/header1.xml><?xml version="1.0" encoding="utf-8"?>
-<w:hdr xmlns:wpc="http://schemas.microsoft.com/office/word/2010/wordprocessingCanvas" xmlns:cx="http://schemas.microsoft.com/office/drawing/2014/chartex" xmlns:cx1="http://schemas.microsoft.com/office/drawing/2015/9/8/chartex" xmlns:cx2="http://schemas.microsoft.com/office/drawing/2015/10/21/chartex" xmlns:cx3="http://schemas.microsoft.com/office/drawing/2016/5/9/chartex" xmlns:cx4="http://schemas.microsoft.com/office/drawing/2016/5/10/chartex" xmlns:cx5="http://schemas.microsoft.com/office/drawing/2016/5/11/chartex" xmlns:cx6="http://schemas.microsoft.com/office/drawing/2016/5/12/chartex" xmlns:cx7="http://schemas.microsoft.com/office/drawing/2016/5/13/chartex" xmlns:cx8="http://schemas.microsoft.com/office/drawing/2016/5/14/chartex" xmlns:mc="http://schemas.openxmlformats.org/markup-compatibility/2006" xmlns:aink="http://schemas.microsoft.com/office/drawing/2016/ink" xmlns:am3d="http://schemas.microsoft.com/office/drawing/2017/model3d" xmlns:o="urn:schemas-microsoft-com:office:office" xmlns:r="http://schemas.openxmlformats.org/officeDocument/2006/relationships" xmlns:m="http://schemas.openxmlformats.org/officeDocument/2006/math" xmlns:v="urn:schemas-microsoft-com:vml" xmlns:wp14="http://schemas.microsoft.com/office/word/2010/wordprocessingDrawing" xmlns:wp="http://schemas.openxmlformats.org/drawingml/2006/wordprocessingDrawing" xmlns:w10="urn:schemas-microsoft-com:office:word" xmlns:w="http://schemas.openxmlformats.org/wordprocessingml/2006/main" xmlns:w14="http://schemas.microsoft.com/office/word/2010/wordml" xmlns:w15="http://schemas.microsoft.com/office/word/2012/wordml" xmlns:w16cid="http://schemas.microsoft.com/office/word/2016/wordml/cid" xmlns:w16se="http://schemas.microsoft.com/office/word/2015/wordml/symex" xmlns:wpg="http://schemas.microsoft.com/office/word/2010/wordprocessingGroup" xmlns:wpi="http://schemas.microsoft.com/office/word/2010/wordprocessingInk" xmlns:wne="http://schemas.microsoft.com/office/word/2006/wordml" xmlns:wps="http://schemas.microsoft.com/office/word/2010/wordprocessingShape" mc:Ignorable="w14 w15 w16se w16cid wp14">
+<w:hdr xmlns:wpc="http://schemas.microsoft.com/office/word/2010/wordprocessingCanvas" xmlns:cx="http://schemas.microsoft.com/office/drawing/2014/chartex" xmlns:cx1="http://schemas.microsoft.com/office/drawing/2015/9/8/chartex" xmlns:cx2="http://schemas.microsoft.com/office/drawing/2015/10/21/chartex" xmlns:cx3="http://schemas.microsoft.com/office/drawing/2016/5/9/chartex" xmlns:cx4="http://schemas.microsoft.com/office/drawing/2016/5/10/chartex" xmlns:cx5="http://schemas.microsoft.com/office/drawing/2016/5/11/chartex" xmlns:cx6="http://schemas.microsoft.com/office/drawing/2016/5/12/chartex" xmlns:cx7="http://schemas.microsoft.com/office/drawing/2016/5/13/chartex" xmlns:cx8="http://schemas.microsoft.com/office/drawing/2016/5/14/chartex" xmlns:mc="http://schemas.openxmlformats.org/markup-compatibility/2006" xmlns:aink="http://schemas.microsoft.com/office/drawing/2016/ink" xmlns:am3d="http://schemas.microsoft.com/office/drawing/2017/model3d" xmlns:o="urn:schemas-microsoft-com:office:office" xmlns:r="http://schemas.openxmlformats.org/officeDocument/2006/relationships" xmlns:m="http://schemas.openxmlformats.org/officeDocument/2006/math" xmlns:v="urn:schemas-microsoft-com:vml" xmlns:wp14="http://schemas.microsoft.com/office/word/2010/wordprocessingDrawing" xmlns:wp="http://schemas.openxmlformats.org/drawingml/2006/wordprocessingDrawing" xmlns:w10="urn:schemas-microsoft-com:office:word" xmlns:w="http://schemas.openxmlformats.org/wordprocessingml/2006/main" xmlns:w14="http://schemas.microsoft.com/office/word/2010/wordml" xmlns:w15="http://schemas.microsoft.com/office/word/2012/wordml" xmlns:w16cex="http://schemas.microsoft.com/office/word/2018/wordml/cex" xmlns:w16cid="http://schemas.microsoft.com/office/word/2016/wordml/cid" xmlns:w16="http://schemas.microsoft.com/office/word/2018/wordml" xmlns:w16se="http://schemas.microsoft.com/office/word/2015/wordml/symex" xmlns:wpg="http://schemas.microsoft.com/office/word/2010/wordprocessingGroup" xmlns:wpi="http://schemas.microsoft.com/office/word/2010/wordprocessingInk" xmlns:wne="http://schemas.microsoft.com/office/word/2006/wordml" xmlns:wps="http://schemas.microsoft.com/office/word/2010/wordprocessingShape" mc:Ignorable="w14 w15 w16se w16cid w16 w16cex wp14">
   <w:p>
     <w:pPr>
       <w:rPr>
@@ -8525,7 +9066,7 @@
 </file>
 
 <file path=word/header2.xml><?xml version="1.0" encoding="utf-8"?>
-<w:hdr xmlns:wpc="http://schemas.microsoft.com/office/word/2010/wordprocessingCanvas" xmlns:cx="http://schemas.microsoft.com/office/drawing/2014/chartex" xmlns:cx1="http://schemas.microsoft.com/office/drawing/2015/9/8/chartex" xmlns:cx2="http://schemas.microsoft.com/office/drawing/2015/10/21/chartex" xmlns:cx3="http://schemas.microsoft.com/office/drawing/2016/5/9/chartex" xmlns:cx4="http://schemas.microsoft.com/office/drawing/2016/5/10/chartex" xmlns:cx5="http://schemas.microsoft.com/office/drawing/2016/5/11/chartex" xmlns:cx6="http://schemas.microsoft.com/office/drawing/2016/5/12/chartex" xmlns:cx7="http://schemas.microsoft.com/office/drawing/2016/5/13/chartex" xmlns:cx8="http://schemas.microsoft.com/office/drawing/2016/5/14/chartex" xmlns:mc="http://schemas.openxmlformats.org/markup-compatibility/2006" xmlns:aink="http://schemas.microsoft.com/office/drawing/2016/ink" xmlns:am3d="http://schemas.microsoft.com/office/drawing/2017/model3d" xmlns:o="urn:schemas-microsoft-com:office:office" xmlns:r="http://schemas.openxmlformats.org/officeDocument/2006/relationships" xmlns:m="http://schemas.openxmlformats.org/officeDocument/2006/math" xmlns:v="urn:schemas-microsoft-com:vml" xmlns:wp14="http://schemas.microsoft.com/office/word/2010/wordprocessingDrawing" xmlns:wp="http://schemas.openxmlformats.org/drawingml/2006/wordprocessingDrawing" xmlns:w10="urn:schemas-microsoft-com:office:word" xmlns:w="http://schemas.openxmlformats.org/wordprocessingml/2006/main" xmlns:w14="http://schemas.microsoft.com/office/word/2010/wordml" xmlns:w15="http://schemas.microsoft.com/office/word/2012/wordml" xmlns:w16cid="http://schemas.microsoft.com/office/word/2016/wordml/cid" xmlns:w16se="http://schemas.microsoft.com/office/word/2015/wordml/symex" xmlns:wpg="http://schemas.microsoft.com/office/word/2010/wordprocessingGroup" xmlns:wpi="http://schemas.microsoft.com/office/word/2010/wordprocessingInk" xmlns:wne="http://schemas.microsoft.com/office/word/2006/wordml" xmlns:wps="http://schemas.microsoft.com/office/word/2010/wordprocessingShape" mc:Ignorable="w14 w15 w16se w16cid wp14">
+<w:hdr xmlns:wpc="http://schemas.microsoft.com/office/word/2010/wordprocessingCanvas" xmlns:cx="http://schemas.microsoft.com/office/drawing/2014/chartex" xmlns:cx1="http://schemas.microsoft.com/office/drawing/2015/9/8/chartex" xmlns:cx2="http://schemas.microsoft.com/office/drawing/2015/10/21/chartex" xmlns:cx3="http://schemas.microsoft.com/office/drawing/2016/5/9/chartex" xmlns:cx4="http://schemas.microsoft.com/office/drawing/2016/5/10/chartex" xmlns:cx5="http://schemas.microsoft.com/office/drawing/2016/5/11/chartex" xmlns:cx6="http://schemas.microsoft.com/office/drawing/2016/5/12/chartex" xmlns:cx7="http://schemas.microsoft.com/office/drawing/2016/5/13/chartex" xmlns:cx8="http://schemas.microsoft.com/office/drawing/2016/5/14/chartex" xmlns:mc="http://schemas.openxmlformats.org/markup-compatibility/2006" xmlns:aink="http://schemas.microsoft.com/office/drawing/2016/ink" xmlns:am3d="http://schemas.microsoft.com/office/drawing/2017/model3d" xmlns:o="urn:schemas-microsoft-com:office:office" xmlns:r="http://schemas.openxmlformats.org/officeDocument/2006/relationships" xmlns:m="http://schemas.openxmlformats.org/officeDocument/2006/math" xmlns:v="urn:schemas-microsoft-com:vml" xmlns:wp14="http://schemas.microsoft.com/office/word/2010/wordprocessingDrawing" xmlns:wp="http://schemas.openxmlformats.org/drawingml/2006/wordprocessingDrawing" xmlns:w10="urn:schemas-microsoft-com:office:word" xmlns:w="http://schemas.openxmlformats.org/wordprocessingml/2006/main" xmlns:w14="http://schemas.microsoft.com/office/word/2010/wordml" xmlns:w15="http://schemas.microsoft.com/office/word/2012/wordml" xmlns:w16cex="http://schemas.microsoft.com/office/word/2018/wordml/cex" xmlns:w16cid="http://schemas.microsoft.com/office/word/2016/wordml/cid" xmlns:w16="http://schemas.microsoft.com/office/word/2018/wordml" xmlns:w16se="http://schemas.microsoft.com/office/word/2015/wordml/symex" xmlns:wpg="http://schemas.microsoft.com/office/word/2010/wordprocessingGroup" xmlns:wpi="http://schemas.microsoft.com/office/word/2010/wordprocessingInk" xmlns:wne="http://schemas.microsoft.com/office/word/2006/wordml" xmlns:wps="http://schemas.microsoft.com/office/word/2010/wordprocessingShape" mc:Ignorable="w14 w15 w16se w16cid w16 w16cex wp14">
   <w:p>
     <w:pPr>
       <w:pStyle w:val="Header"/>
@@ -8538,7 +9079,7 @@
 </file>
 
 <file path=word/header3.xml><?xml version="1.0" encoding="utf-8"?>
-<w:hdr xmlns:wpc="http://schemas.microsoft.com/office/word/2010/wordprocessingCanvas" xmlns:cx="http://schemas.microsoft.com/office/drawing/2014/chartex" xmlns:cx1="http://schemas.microsoft.com/office/drawing/2015/9/8/chartex" xmlns:cx2="http://schemas.microsoft.com/office/drawing/2015/10/21/chartex" xmlns:cx3="http://schemas.microsoft.com/office/drawing/2016/5/9/chartex" xmlns:cx4="http://schemas.microsoft.com/office/drawing/2016/5/10/chartex" xmlns:cx5="http://schemas.microsoft.com/office/drawing/2016/5/11/chartex" xmlns:cx6="http://schemas.microsoft.com/office/drawing/2016/5/12/chartex" xmlns:cx7="http://schemas.microsoft.com/office/drawing/2016/5/13/chartex" xmlns:cx8="http://schemas.microsoft.com/office/drawing/2016/5/14/chartex" xmlns:mc="http://schemas.openxmlformats.org/markup-compatibility/2006" xmlns:aink="http://schemas.microsoft.com/office/drawing/2016/ink" xmlns:am3d="http://schemas.microsoft.com/office/drawing/2017/model3d" xmlns:o="urn:schemas-microsoft-com:office:office" xmlns:r="http://schemas.openxmlformats.org/officeDocument/2006/relationships" xmlns:m="http://schemas.openxmlformats.org/officeDocument/2006/math" xmlns:v="urn:schemas-microsoft-com:vml" xmlns:wp14="http://schemas.microsoft.com/office/word/2010/wordprocessingDrawing" xmlns:wp="http://schemas.openxmlformats.org/drawingml/2006/wordprocessingDrawing" xmlns:w10="urn:schemas-microsoft-com:office:word" xmlns:w="http://schemas.openxmlformats.org/wordprocessingml/2006/main" xmlns:w14="http://schemas.microsoft.com/office/word/2010/wordml" xmlns:w15="http://schemas.microsoft.com/office/word/2012/wordml" xmlns:w16cid="http://schemas.microsoft.com/office/word/2016/wordml/cid" xmlns:w16se="http://schemas.microsoft.com/office/word/2015/wordml/symex" xmlns:wpg="http://schemas.microsoft.com/office/word/2010/wordprocessingGroup" xmlns:wpi="http://schemas.microsoft.com/office/word/2010/wordprocessingInk" xmlns:wne="http://schemas.microsoft.com/office/word/2006/wordml" xmlns:wps="http://schemas.microsoft.com/office/word/2010/wordprocessingShape" mc:Ignorable="w14 w15 w16se w16cid wp14">
+<w:hdr xmlns:wpc="http://schemas.microsoft.com/office/word/2010/wordprocessingCanvas" xmlns:cx="http://schemas.microsoft.com/office/drawing/2014/chartex" xmlns:cx1="http://schemas.microsoft.com/office/drawing/2015/9/8/chartex" xmlns:cx2="http://schemas.microsoft.com/office/drawing/2015/10/21/chartex" xmlns:cx3="http://schemas.microsoft.com/office/drawing/2016/5/9/chartex" xmlns:cx4="http://schemas.microsoft.com/office/drawing/2016/5/10/chartex" xmlns:cx5="http://schemas.microsoft.com/office/drawing/2016/5/11/chartex" xmlns:cx6="http://schemas.microsoft.com/office/drawing/2016/5/12/chartex" xmlns:cx7="http://schemas.microsoft.com/office/drawing/2016/5/13/chartex" xmlns:cx8="http://schemas.microsoft.com/office/drawing/2016/5/14/chartex" xmlns:mc="http://schemas.openxmlformats.org/markup-compatibility/2006" xmlns:aink="http://schemas.microsoft.com/office/drawing/2016/ink" xmlns:am3d="http://schemas.microsoft.com/office/drawing/2017/model3d" xmlns:o="urn:schemas-microsoft-com:office:office" xmlns:r="http://schemas.openxmlformats.org/officeDocument/2006/relationships" xmlns:m="http://schemas.openxmlformats.org/officeDocument/2006/math" xmlns:v="urn:schemas-microsoft-com:vml" xmlns:wp14="http://schemas.microsoft.com/office/word/2010/wordprocessingDrawing" xmlns:wp="http://schemas.openxmlformats.org/drawingml/2006/wordprocessingDrawing" xmlns:w10="urn:schemas-microsoft-com:office:word" xmlns:w="http://schemas.openxmlformats.org/wordprocessingml/2006/main" xmlns:w14="http://schemas.microsoft.com/office/word/2010/wordml" xmlns:w15="http://schemas.microsoft.com/office/word/2012/wordml" xmlns:w16cex="http://schemas.microsoft.com/office/word/2018/wordml/cex" xmlns:w16cid="http://schemas.microsoft.com/office/word/2016/wordml/cid" xmlns:w16="http://schemas.microsoft.com/office/word/2018/wordml" xmlns:w16se="http://schemas.microsoft.com/office/word/2015/wordml/symex" xmlns:wpg="http://schemas.microsoft.com/office/word/2010/wordprocessingGroup" xmlns:wpi="http://schemas.microsoft.com/office/word/2010/wordprocessingInk" xmlns:wne="http://schemas.microsoft.com/office/word/2006/wordml" xmlns:wps="http://schemas.microsoft.com/office/word/2010/wordprocessingShape" mc:Ignorable="w14 w15 w16se w16cid w16 w16cex wp14">
   <w:p>
     <w:pPr>
       <w:pStyle w:val="Header"/>
@@ -8562,7 +9103,7 @@
 </file>
 
 <file path=word/header4.xml><?xml version="1.0" encoding="utf-8"?>
-<w:hdr xmlns:wpc="http://schemas.microsoft.com/office/word/2010/wordprocessingCanvas" xmlns:cx="http://schemas.microsoft.com/office/drawing/2014/chartex" xmlns:cx1="http://schemas.microsoft.com/office/drawing/2015/9/8/chartex" xmlns:cx2="http://schemas.microsoft.com/office/drawing/2015/10/21/chartex" xmlns:cx3="http://schemas.microsoft.com/office/drawing/2016/5/9/chartex" xmlns:cx4="http://schemas.microsoft.com/office/drawing/2016/5/10/chartex" xmlns:cx5="http://schemas.microsoft.com/office/drawing/2016/5/11/chartex" xmlns:cx6="http://schemas.microsoft.com/office/drawing/2016/5/12/chartex" xmlns:cx7="http://schemas.microsoft.com/office/drawing/2016/5/13/chartex" xmlns:cx8="http://schemas.microsoft.com/office/drawing/2016/5/14/chartex" xmlns:mc="http://schemas.openxmlformats.org/markup-compatibility/2006" xmlns:aink="http://schemas.microsoft.com/office/drawing/2016/ink" xmlns:am3d="http://schemas.microsoft.com/office/drawing/2017/model3d" xmlns:o="urn:schemas-microsoft-com:office:office" xmlns:r="http://schemas.openxmlformats.org/officeDocument/2006/relationships" xmlns:m="http://schemas.openxmlformats.org/officeDocument/2006/math" xmlns:v="urn:schemas-microsoft-com:vml" xmlns:wp14="http://schemas.microsoft.com/office/word/2010/wordprocessingDrawing" xmlns:wp="http://schemas.openxmlformats.org/drawingml/2006/wordprocessingDrawing" xmlns:w10="urn:schemas-microsoft-com:office:word" xmlns:w="http://schemas.openxmlformats.org/wordprocessingml/2006/main" xmlns:w14="http://schemas.microsoft.com/office/word/2010/wordml" xmlns:w15="http://schemas.microsoft.com/office/word/2012/wordml" xmlns:w16cid="http://schemas.microsoft.com/office/word/2016/wordml/cid" xmlns:w16se="http://schemas.microsoft.com/office/word/2015/wordml/symex" xmlns:wpg="http://schemas.microsoft.com/office/word/2010/wordprocessingGroup" xmlns:wpi="http://schemas.microsoft.com/office/word/2010/wordprocessingInk" xmlns:wne="http://schemas.microsoft.com/office/word/2006/wordml" xmlns:wps="http://schemas.microsoft.com/office/word/2010/wordprocessingShape" mc:Ignorable="w14 w15 w16se w16cid wp14">
+<w:hdr xmlns:wpc="http://schemas.microsoft.com/office/word/2010/wordprocessingCanvas" xmlns:cx="http://schemas.microsoft.com/office/drawing/2014/chartex" xmlns:cx1="http://schemas.microsoft.com/office/drawing/2015/9/8/chartex" xmlns:cx2="http://schemas.microsoft.com/office/drawing/2015/10/21/chartex" xmlns:cx3="http://schemas.microsoft.com/office/drawing/2016/5/9/chartex" xmlns:cx4="http://schemas.microsoft.com/office/drawing/2016/5/10/chartex" xmlns:cx5="http://schemas.microsoft.com/office/drawing/2016/5/11/chartex" xmlns:cx6="http://schemas.microsoft.com/office/drawing/2016/5/12/chartex" xmlns:cx7="http://schemas.microsoft.com/office/drawing/2016/5/13/chartex" xmlns:cx8="http://schemas.microsoft.com/office/drawing/2016/5/14/chartex" xmlns:mc="http://schemas.openxmlformats.org/markup-compatibility/2006" xmlns:aink="http://schemas.microsoft.com/office/drawing/2016/ink" xmlns:am3d="http://schemas.microsoft.com/office/drawing/2017/model3d" xmlns:o="urn:schemas-microsoft-com:office:office" xmlns:r="http://schemas.openxmlformats.org/officeDocument/2006/relationships" xmlns:m="http://schemas.openxmlformats.org/officeDocument/2006/math" xmlns:v="urn:schemas-microsoft-com:vml" xmlns:wp14="http://schemas.microsoft.com/office/word/2010/wordprocessingDrawing" xmlns:wp="http://schemas.openxmlformats.org/drawingml/2006/wordprocessingDrawing" xmlns:w10="urn:schemas-microsoft-com:office:word" xmlns:w="http://schemas.openxmlformats.org/wordprocessingml/2006/main" xmlns:w14="http://schemas.microsoft.com/office/word/2010/wordml" xmlns:w15="http://schemas.microsoft.com/office/word/2012/wordml" xmlns:w16cex="http://schemas.microsoft.com/office/word/2018/wordml/cex" xmlns:w16cid="http://schemas.microsoft.com/office/word/2016/wordml/cid" xmlns:w16="http://schemas.microsoft.com/office/word/2018/wordml" xmlns:w16se="http://schemas.microsoft.com/office/word/2015/wordml/symex" xmlns:wpg="http://schemas.microsoft.com/office/word/2010/wordprocessingGroup" xmlns:wpi="http://schemas.microsoft.com/office/word/2010/wordprocessingInk" xmlns:wne="http://schemas.microsoft.com/office/word/2006/wordml" xmlns:wps="http://schemas.microsoft.com/office/word/2010/wordprocessingShape" mc:Ignorable="w14 w15 w16se w16cid w16 w16cex wp14">
   <w:p>
     <w:pPr>
       <w:pStyle w:val="Header"/>
@@ -8586,7 +9127,7 @@
 </file>
 
 <file path=word/header5.xml><?xml version="1.0" encoding="utf-8"?>
-<w:hdr xmlns:wpc="http://schemas.microsoft.com/office/word/2010/wordprocessingCanvas" xmlns:cx="http://schemas.microsoft.com/office/drawing/2014/chartex" xmlns:cx1="http://schemas.microsoft.com/office/drawing/2015/9/8/chartex" xmlns:cx2="http://schemas.microsoft.com/office/drawing/2015/10/21/chartex" xmlns:cx3="http://schemas.microsoft.com/office/drawing/2016/5/9/chartex" xmlns:cx4="http://schemas.microsoft.com/office/drawing/2016/5/10/chartex" xmlns:cx5="http://schemas.microsoft.com/office/drawing/2016/5/11/chartex" xmlns:cx6="http://schemas.microsoft.com/office/drawing/2016/5/12/chartex" xmlns:cx7="http://schemas.microsoft.com/office/drawing/2016/5/13/chartex" xmlns:cx8="http://schemas.microsoft.com/office/drawing/2016/5/14/chartex" xmlns:mc="http://schemas.openxmlformats.org/markup-compatibility/2006" xmlns:aink="http://schemas.microsoft.com/office/drawing/2016/ink" xmlns:am3d="http://schemas.microsoft.com/office/drawing/2017/model3d" xmlns:o="urn:schemas-microsoft-com:office:office" xmlns:r="http://schemas.openxmlformats.org/officeDocument/2006/relationships" xmlns:m="http://schemas.openxmlformats.org/officeDocument/2006/math" xmlns:v="urn:schemas-microsoft-com:vml" xmlns:wp14="http://schemas.microsoft.com/office/word/2010/wordprocessingDrawing" xmlns:wp="http://schemas.openxmlformats.org/drawingml/2006/wordprocessingDrawing" xmlns:w10="urn:schemas-microsoft-com:office:word" xmlns:w="http://schemas.openxmlformats.org/wordprocessingml/2006/main" xmlns:w14="http://schemas.microsoft.com/office/word/2010/wordml" xmlns:w15="http://schemas.microsoft.com/office/word/2012/wordml" xmlns:w16cid="http://schemas.microsoft.com/office/word/2016/wordml/cid" xmlns:w16se="http://schemas.microsoft.com/office/word/2015/wordml/symex" xmlns:wpg="http://schemas.microsoft.com/office/word/2010/wordprocessingGroup" xmlns:wpi="http://schemas.microsoft.com/office/word/2010/wordprocessingInk" xmlns:wne="http://schemas.microsoft.com/office/word/2006/wordml" xmlns:wps="http://schemas.microsoft.com/office/word/2010/wordprocessingShape" mc:Ignorable="w14 w15 w16se w16cid wp14">
+<w:hdr xmlns:wpc="http://schemas.microsoft.com/office/word/2010/wordprocessingCanvas" xmlns:cx="http://schemas.microsoft.com/office/drawing/2014/chartex" xmlns:cx1="http://schemas.microsoft.com/office/drawing/2015/9/8/chartex" xmlns:cx2="http://schemas.microsoft.com/office/drawing/2015/10/21/chartex" xmlns:cx3="http://schemas.microsoft.com/office/drawing/2016/5/9/chartex" xmlns:cx4="http://schemas.microsoft.com/office/drawing/2016/5/10/chartex" xmlns:cx5="http://schemas.microsoft.com/office/drawing/2016/5/11/chartex" xmlns:cx6="http://schemas.microsoft.com/office/drawing/2016/5/12/chartex" xmlns:cx7="http://schemas.microsoft.com/office/drawing/2016/5/13/chartex" xmlns:cx8="http://schemas.microsoft.com/office/drawing/2016/5/14/chartex" xmlns:mc="http://schemas.openxmlformats.org/markup-compatibility/2006" xmlns:aink="http://schemas.microsoft.com/office/drawing/2016/ink" xmlns:am3d="http://schemas.microsoft.com/office/drawing/2017/model3d" xmlns:o="urn:schemas-microsoft-com:office:office" xmlns:r="http://schemas.openxmlformats.org/officeDocument/2006/relationships" xmlns:m="http://schemas.openxmlformats.org/officeDocument/2006/math" xmlns:v="urn:schemas-microsoft-com:vml" xmlns:wp14="http://schemas.microsoft.com/office/word/2010/wordprocessingDrawing" xmlns:wp="http://schemas.openxmlformats.org/drawingml/2006/wordprocessingDrawing" xmlns:w10="urn:schemas-microsoft-com:office:word" xmlns:w="http://schemas.openxmlformats.org/wordprocessingml/2006/main" xmlns:w14="http://schemas.microsoft.com/office/word/2010/wordml" xmlns:w15="http://schemas.microsoft.com/office/word/2012/wordml" xmlns:w16cex="http://schemas.microsoft.com/office/word/2018/wordml/cex" xmlns:w16cid="http://schemas.microsoft.com/office/word/2016/wordml/cid" xmlns:w16="http://schemas.microsoft.com/office/word/2018/wordml" xmlns:w16se="http://schemas.microsoft.com/office/word/2015/wordml/symex" xmlns:wpg="http://schemas.microsoft.com/office/word/2010/wordprocessingGroup" xmlns:wpi="http://schemas.microsoft.com/office/word/2010/wordprocessingInk" xmlns:wne="http://schemas.microsoft.com/office/word/2006/wordml" xmlns:wps="http://schemas.microsoft.com/office/word/2010/wordprocessingShape" mc:Ignorable="w14 w15 w16se w16cid w16 w16cex wp14">
   <w:p>
     <w:pPr>
       <w:pStyle w:val="Header"/>
@@ -8610,7 +9151,7 @@
 </file>
 
 <file path=word/header6.xml><?xml version="1.0" encoding="utf-8"?>
-<w:hdr xmlns:wpc="http://schemas.microsoft.com/office/word/2010/wordprocessingCanvas" xmlns:cx="http://schemas.microsoft.com/office/drawing/2014/chartex" xmlns:cx1="http://schemas.microsoft.com/office/drawing/2015/9/8/chartex" xmlns:cx2="http://schemas.microsoft.com/office/drawing/2015/10/21/chartex" xmlns:cx3="http://schemas.microsoft.com/office/drawing/2016/5/9/chartex" xmlns:cx4="http://schemas.microsoft.com/office/drawing/2016/5/10/chartex" xmlns:cx5="http://schemas.microsoft.com/office/drawing/2016/5/11/chartex" xmlns:cx6="http://schemas.microsoft.com/office/drawing/2016/5/12/chartex" xmlns:cx7="http://schemas.microsoft.com/office/drawing/2016/5/13/chartex" xmlns:cx8="http://schemas.microsoft.com/office/drawing/2016/5/14/chartex" xmlns:mc="http://schemas.openxmlformats.org/markup-compatibility/2006" xmlns:aink="http://schemas.microsoft.com/office/drawing/2016/ink" xmlns:am3d="http://schemas.microsoft.com/office/drawing/2017/model3d" xmlns:o="urn:schemas-microsoft-com:office:office" xmlns:r="http://schemas.openxmlformats.org/officeDocument/2006/relationships" xmlns:m="http://schemas.openxmlformats.org/officeDocument/2006/math" xmlns:v="urn:schemas-microsoft-com:vml" xmlns:wp14="http://schemas.microsoft.com/office/word/2010/wordprocessingDrawing" xmlns:wp="http://schemas.openxmlformats.org/drawingml/2006/wordprocessingDrawing" xmlns:w10="urn:schemas-microsoft-com:office:word" xmlns:w="http://schemas.openxmlformats.org/wordprocessingml/2006/main" xmlns:w14="http://schemas.microsoft.com/office/word/2010/wordml" xmlns:w15="http://schemas.microsoft.com/office/word/2012/wordml" xmlns:w16cid="http://schemas.microsoft.com/office/word/2016/wordml/cid" xmlns:w16se="http://schemas.microsoft.com/office/word/2015/wordml/symex" xmlns:wpg="http://schemas.microsoft.com/office/word/2010/wordprocessingGroup" xmlns:wpi="http://schemas.microsoft.com/office/word/2010/wordprocessingInk" xmlns:wne="http://schemas.microsoft.com/office/word/2006/wordml" xmlns:wps="http://schemas.microsoft.com/office/word/2010/wordprocessingShape" mc:Ignorable="w14 w15 w16se w16cid wp14">
+<w:hdr xmlns:wpc="http://schemas.microsoft.com/office/word/2010/wordprocessingCanvas" xmlns:cx="http://schemas.microsoft.com/office/drawing/2014/chartex" xmlns:cx1="http://schemas.microsoft.com/office/drawing/2015/9/8/chartex" xmlns:cx2="http://schemas.microsoft.com/office/drawing/2015/10/21/chartex" xmlns:cx3="http://schemas.microsoft.com/office/drawing/2016/5/9/chartex" xmlns:cx4="http://schemas.microsoft.com/office/drawing/2016/5/10/chartex" xmlns:cx5="http://schemas.microsoft.com/office/drawing/2016/5/11/chartex" xmlns:cx6="http://schemas.microsoft.com/office/drawing/2016/5/12/chartex" xmlns:cx7="http://schemas.microsoft.com/office/drawing/2016/5/13/chartex" xmlns:cx8="http://schemas.microsoft.com/office/drawing/2016/5/14/chartex" xmlns:mc="http://schemas.openxmlformats.org/markup-compatibility/2006" xmlns:aink="http://schemas.microsoft.com/office/drawing/2016/ink" xmlns:am3d="http://schemas.microsoft.com/office/drawing/2017/model3d" xmlns:o="urn:schemas-microsoft-com:office:office" xmlns:r="http://schemas.openxmlformats.org/officeDocument/2006/relationships" xmlns:m="http://schemas.openxmlformats.org/officeDocument/2006/math" xmlns:v="urn:schemas-microsoft-com:vml" xmlns:wp14="http://schemas.microsoft.com/office/word/2010/wordprocessingDrawing" xmlns:wp="http://schemas.openxmlformats.org/drawingml/2006/wordprocessingDrawing" xmlns:w10="urn:schemas-microsoft-com:office:word" xmlns:w="http://schemas.openxmlformats.org/wordprocessingml/2006/main" xmlns:w14="http://schemas.microsoft.com/office/word/2010/wordml" xmlns:w15="http://schemas.microsoft.com/office/word/2012/wordml" xmlns:w16cex="http://schemas.microsoft.com/office/word/2018/wordml/cex" xmlns:w16cid="http://schemas.microsoft.com/office/word/2016/wordml/cid" xmlns:w16="http://schemas.microsoft.com/office/word/2018/wordml" xmlns:w16se="http://schemas.microsoft.com/office/word/2015/wordml/symex" xmlns:wpg="http://schemas.microsoft.com/office/word/2010/wordprocessingGroup" xmlns:wpi="http://schemas.microsoft.com/office/word/2010/wordprocessingInk" xmlns:wne="http://schemas.microsoft.com/office/word/2006/wordml" xmlns:wps="http://schemas.microsoft.com/office/word/2010/wordprocessingShape" mc:Ignorable="w14 w15 w16se w16cid w16 w16cex wp14">
   <w:p>
     <w:pPr>
       <w:pStyle w:val="Header"/>
@@ -8634,7 +9175,7 @@
 </file>
 
 <file path=word/header7.xml><?xml version="1.0" encoding="utf-8"?>
-<w:hdr xmlns:wpc="http://schemas.microsoft.com/office/word/2010/wordprocessingCanvas" xmlns:cx="http://schemas.microsoft.com/office/drawing/2014/chartex" xmlns:cx1="http://schemas.microsoft.com/office/drawing/2015/9/8/chartex" xmlns:cx2="http://schemas.microsoft.com/office/drawing/2015/10/21/chartex" xmlns:cx3="http://schemas.microsoft.com/office/drawing/2016/5/9/chartex" xmlns:cx4="http://schemas.microsoft.com/office/drawing/2016/5/10/chartex" xmlns:cx5="http://schemas.microsoft.com/office/drawing/2016/5/11/chartex" xmlns:cx6="http://schemas.microsoft.com/office/drawing/2016/5/12/chartex" xmlns:cx7="http://schemas.microsoft.com/office/drawing/2016/5/13/chartex" xmlns:cx8="http://schemas.microsoft.com/office/drawing/2016/5/14/chartex" xmlns:mc="http://schemas.openxmlformats.org/markup-compatibility/2006" xmlns:aink="http://schemas.microsoft.com/office/drawing/2016/ink" xmlns:am3d="http://schemas.microsoft.com/office/drawing/2017/model3d" xmlns:o="urn:schemas-microsoft-com:office:office" xmlns:r="http://schemas.openxmlformats.org/officeDocument/2006/relationships" xmlns:m="http://schemas.openxmlformats.org/officeDocument/2006/math" xmlns:v="urn:schemas-microsoft-com:vml" xmlns:wp14="http://schemas.microsoft.com/office/word/2010/wordprocessingDrawing" xmlns:wp="http://schemas.openxmlformats.org/drawingml/2006/wordprocessingDrawing" xmlns:w10="urn:schemas-microsoft-com:office:word" xmlns:w="http://schemas.openxmlformats.org/wordprocessingml/2006/main" xmlns:w14="http://schemas.microsoft.com/office/word/2010/wordml" xmlns:w15="http://schemas.microsoft.com/office/word/2012/wordml" xmlns:w16cid="http://schemas.microsoft.com/office/word/2016/wordml/cid" xmlns:w16se="http://schemas.microsoft.com/office/word/2015/wordml/symex" xmlns:wpg="http://schemas.microsoft.com/office/word/2010/wordprocessingGroup" xmlns:wpi="http://schemas.microsoft.com/office/word/2010/wordprocessingInk" xmlns:wne="http://schemas.microsoft.com/office/word/2006/wordml" xmlns:wps="http://schemas.microsoft.com/office/word/2010/wordprocessingShape" mc:Ignorable="w14 w15 w16se w16cid wp14">
+<w:hdr xmlns:wpc="http://schemas.microsoft.com/office/word/2010/wordprocessingCanvas" xmlns:cx="http://schemas.microsoft.com/office/drawing/2014/chartex" xmlns:cx1="http://schemas.microsoft.com/office/drawing/2015/9/8/chartex" xmlns:cx2="http://schemas.microsoft.com/office/drawing/2015/10/21/chartex" xmlns:cx3="http://schemas.microsoft.com/office/drawing/2016/5/9/chartex" xmlns:cx4="http://schemas.microsoft.com/office/drawing/2016/5/10/chartex" xmlns:cx5="http://schemas.microsoft.com/office/drawing/2016/5/11/chartex" xmlns:cx6="http://schemas.microsoft.com/office/drawing/2016/5/12/chartex" xmlns:cx7="http://schemas.microsoft.com/office/drawing/2016/5/13/chartex" xmlns:cx8="http://schemas.microsoft.com/office/drawing/2016/5/14/chartex" xmlns:mc="http://schemas.openxmlformats.org/markup-compatibility/2006" xmlns:aink="http://schemas.microsoft.com/office/drawing/2016/ink" xmlns:am3d="http://schemas.microsoft.com/office/drawing/2017/model3d" xmlns:o="urn:schemas-microsoft-com:office:office" xmlns:r="http://schemas.openxmlformats.org/officeDocument/2006/relationships" xmlns:m="http://schemas.openxmlformats.org/officeDocument/2006/math" xmlns:v="urn:schemas-microsoft-com:vml" xmlns:wp14="http://schemas.microsoft.com/office/word/2010/wordprocessingDrawing" xmlns:wp="http://schemas.openxmlformats.org/drawingml/2006/wordprocessingDrawing" xmlns:w10="urn:schemas-microsoft-com:office:word" xmlns:w="http://schemas.openxmlformats.org/wordprocessingml/2006/main" xmlns:w14="http://schemas.microsoft.com/office/word/2010/wordml" xmlns:w15="http://schemas.microsoft.com/office/word/2012/wordml" xmlns:w16cex="http://schemas.microsoft.com/office/word/2018/wordml/cex" xmlns:w16cid="http://schemas.microsoft.com/office/word/2016/wordml/cid" xmlns:w16="http://schemas.microsoft.com/office/word/2018/wordml" xmlns:w16se="http://schemas.microsoft.com/office/word/2015/wordml/symex" xmlns:wpg="http://schemas.microsoft.com/office/word/2010/wordprocessingGroup" xmlns:wpi="http://schemas.microsoft.com/office/word/2010/wordprocessingInk" xmlns:wne="http://schemas.microsoft.com/office/word/2006/wordml" xmlns:wps="http://schemas.microsoft.com/office/word/2010/wordprocessingShape" mc:Ignorable="w14 w15 w16se w16cid w16 w16cex wp14">
   <w:p>
     <w:pPr>
       <w:pStyle w:val="Header"/>
@@ -8658,7 +9199,7 @@
 </file>
 
 <file path=word/numbering.xml><?xml version="1.0" encoding="utf-8"?>
-<w:numbering xmlns:wpc="http://schemas.microsoft.com/office/word/2010/wordprocessingCanvas" xmlns:cx="http://schemas.microsoft.com/office/drawing/2014/chartex" xmlns:cx1="http://schemas.microsoft.com/office/drawing/2015/9/8/chartex" xmlns:cx2="http://schemas.microsoft.com/office/drawing/2015/10/21/chartex" xmlns:cx3="http://schemas.microsoft.com/office/drawing/2016/5/9/chartex" xmlns:cx4="http://schemas.microsoft.com/office/drawing/2016/5/10/chartex" xmlns:cx5="http://schemas.microsoft.com/office/drawing/2016/5/11/chartex" xmlns:cx6="http://schemas.microsoft.com/office/drawing/2016/5/12/chartex" xmlns:cx7="http://schemas.microsoft.com/office/drawing/2016/5/13/chartex" xmlns:cx8="http://schemas.microsoft.com/office/drawing/2016/5/14/chartex" xmlns:mc="http://schemas.openxmlformats.org/markup-compatibility/2006" xmlns:aink="http://schemas.microsoft.com/office/drawing/2016/ink" xmlns:am3d="http://schemas.microsoft.com/office/drawing/2017/model3d" xmlns:o="urn:schemas-microsoft-com:office:office" xmlns:r="http://schemas.openxmlformats.org/officeDocument/2006/relationships" xmlns:m="http://schemas.openxmlformats.org/officeDocument/2006/math" xmlns:v="urn:schemas-microsoft-com:vml" xmlns:wp14="http://schemas.microsoft.com/office/word/2010/wordprocessingDrawing" xmlns:wp="http://schemas.openxmlformats.org/drawingml/2006/wordprocessingDrawing" xmlns:w10="urn:schemas-microsoft-com:office:word" xmlns:w="http://schemas.openxmlformats.org/wordprocessingml/2006/main" xmlns:w14="http://schemas.microsoft.com/office/word/2010/wordml" xmlns:w15="http://schemas.microsoft.com/office/word/2012/wordml" xmlns:w16cid="http://schemas.microsoft.com/office/word/2016/wordml/cid" xmlns:w16se="http://schemas.microsoft.com/office/word/2015/wordml/symex" xmlns:wpg="http://schemas.microsoft.com/office/word/2010/wordprocessingGroup" xmlns:wpi="http://schemas.microsoft.com/office/word/2010/wordprocessingInk" xmlns:wne="http://schemas.microsoft.com/office/word/2006/wordml" xmlns:wps="http://schemas.microsoft.com/office/word/2010/wordprocessingShape" mc:Ignorable="w14 w15 w16se w16cid wp14">
+<w:numbering xmlns:wpc="http://schemas.microsoft.com/office/word/2010/wordprocessingCanvas" xmlns:cx="http://schemas.microsoft.com/office/drawing/2014/chartex" xmlns:cx1="http://schemas.microsoft.com/office/drawing/2015/9/8/chartex" xmlns:cx2="http://schemas.microsoft.com/office/drawing/2015/10/21/chartex" xmlns:cx3="http://schemas.microsoft.com/office/drawing/2016/5/9/chartex" xmlns:cx4="http://schemas.microsoft.com/office/drawing/2016/5/10/chartex" xmlns:cx5="http://schemas.microsoft.com/office/drawing/2016/5/11/chartex" xmlns:cx6="http://schemas.microsoft.com/office/drawing/2016/5/12/chartex" xmlns:cx7="http://schemas.microsoft.com/office/drawing/2016/5/13/chartex" xmlns:cx8="http://schemas.microsoft.com/office/drawing/2016/5/14/chartex" xmlns:mc="http://schemas.openxmlformats.org/markup-compatibility/2006" xmlns:aink="http://schemas.microsoft.com/office/drawing/2016/ink" xmlns:am3d="http://schemas.microsoft.com/office/drawing/2017/model3d" xmlns:o="urn:schemas-microsoft-com:office:office" xmlns:r="http://schemas.openxmlformats.org/officeDocument/2006/relationships" xmlns:m="http://schemas.openxmlformats.org/officeDocument/2006/math" xmlns:v="urn:schemas-microsoft-com:vml" xmlns:wp14="http://schemas.microsoft.com/office/word/2010/wordprocessingDrawing" xmlns:wp="http://schemas.openxmlformats.org/drawingml/2006/wordprocessingDrawing" xmlns:w10="urn:schemas-microsoft-com:office:word" xmlns:w="http://schemas.openxmlformats.org/wordprocessingml/2006/main" xmlns:w14="http://schemas.microsoft.com/office/word/2010/wordml" xmlns:w15="http://schemas.microsoft.com/office/word/2012/wordml" xmlns:w16cex="http://schemas.microsoft.com/office/word/2018/wordml/cex" xmlns:w16cid="http://schemas.microsoft.com/office/word/2016/wordml/cid" xmlns:w16="http://schemas.microsoft.com/office/word/2018/wordml" xmlns:w16se="http://schemas.microsoft.com/office/word/2015/wordml/symex" xmlns:wpg="http://schemas.microsoft.com/office/word/2010/wordprocessingGroup" xmlns:wpi="http://schemas.microsoft.com/office/word/2010/wordprocessingInk" xmlns:wne="http://schemas.microsoft.com/office/word/2006/wordml" xmlns:wps="http://schemas.microsoft.com/office/word/2010/wordprocessingShape" mc:Ignorable="w14 w15 w16se w16cid w16 w16cex wp14">
   <w:abstractNum w:abstractNumId="0" w15:restartNumberingAfterBreak="0">
     <w:nsid w:val="FFFFFFFB"/>
     <w:multiLevelType w:val="multilevel"/>
@@ -9927,9 +10468,12 @@
 </file>
 
 <file path=word/people.xml><?xml version="1.0" encoding="utf-8"?>
-<w15:people xmlns:wpc="http://schemas.microsoft.com/office/word/2010/wordprocessingCanvas" xmlns:cx="http://schemas.microsoft.com/office/drawing/2014/chartex" xmlns:cx1="http://schemas.microsoft.com/office/drawing/2015/9/8/chartex" xmlns:cx2="http://schemas.microsoft.com/office/drawing/2015/10/21/chartex" xmlns:cx3="http://schemas.microsoft.com/office/drawing/2016/5/9/chartex" xmlns:cx4="http://schemas.microsoft.com/office/drawing/2016/5/10/chartex" xmlns:cx5="http://schemas.microsoft.com/office/drawing/2016/5/11/chartex" xmlns:cx6="http://schemas.microsoft.com/office/drawing/2016/5/12/chartex" xmlns:cx7="http://schemas.microsoft.com/office/drawing/2016/5/13/chartex" xmlns:cx8="http://schemas.microsoft.com/office/drawing/2016/5/14/chartex" xmlns:mc="http://schemas.openxmlformats.org/markup-compatibility/2006" xmlns:aink="http://schemas.microsoft.com/office/drawing/2016/ink" xmlns:am3d="http://schemas.microsoft.com/office/drawing/2017/model3d" xmlns:o="urn:schemas-microsoft-com:office:office" xmlns:r="http://schemas.openxmlformats.org/officeDocument/2006/relationships" xmlns:m="http://schemas.openxmlformats.org/officeDocument/2006/math" xmlns:v="urn:schemas-microsoft-com:vml" xmlns:wp14="http://schemas.microsoft.com/office/word/2010/wordprocessingDrawing" xmlns:wp="http://schemas.openxmlformats.org/drawingml/2006/wordprocessingDrawing" xmlns:w10="urn:schemas-microsoft-com:office:word" xmlns:w="http://schemas.openxmlformats.org/wordprocessingml/2006/main" xmlns:w14="http://schemas.microsoft.com/office/word/2010/wordml" xmlns:w15="http://schemas.microsoft.com/office/word/2012/wordml" xmlns:w16cid="http://schemas.microsoft.com/office/word/2016/wordml/cid" xmlns:w16se="http://schemas.microsoft.com/office/word/2015/wordml/symex" xmlns:wpg="http://schemas.microsoft.com/office/word/2010/wordprocessingGroup" xmlns:wpi="http://schemas.microsoft.com/office/word/2010/wordprocessingInk" xmlns:wne="http://schemas.microsoft.com/office/word/2006/wordml" xmlns:wps="http://schemas.microsoft.com/office/word/2010/wordprocessingShape" mc:Ignorable="w14 w15 w16se w16cid wp14">
+<w15:people xmlns:wpc="http://schemas.microsoft.com/office/word/2010/wordprocessingCanvas" xmlns:cx="http://schemas.microsoft.com/office/drawing/2014/chartex" xmlns:cx1="http://schemas.microsoft.com/office/drawing/2015/9/8/chartex" xmlns:cx2="http://schemas.microsoft.com/office/drawing/2015/10/21/chartex" xmlns:cx3="http://schemas.microsoft.com/office/drawing/2016/5/9/chartex" xmlns:cx4="http://schemas.microsoft.com/office/drawing/2016/5/10/chartex" xmlns:cx5="http://schemas.microsoft.com/office/drawing/2016/5/11/chartex" xmlns:cx6="http://schemas.microsoft.com/office/drawing/2016/5/12/chartex" xmlns:cx7="http://schemas.microsoft.com/office/drawing/2016/5/13/chartex" xmlns:cx8="http://schemas.microsoft.com/office/drawing/2016/5/14/chartex" xmlns:mc="http://schemas.openxmlformats.org/markup-compatibility/2006" xmlns:aink="http://schemas.microsoft.com/office/drawing/2016/ink" xmlns:am3d="http://schemas.microsoft.com/office/drawing/2017/model3d" xmlns:o="urn:schemas-microsoft-com:office:office" xmlns:r="http://schemas.openxmlformats.org/officeDocument/2006/relationships" xmlns:m="http://schemas.openxmlformats.org/officeDocument/2006/math" xmlns:v="urn:schemas-microsoft-com:vml" xmlns:wp14="http://schemas.microsoft.com/office/word/2010/wordprocessingDrawing" xmlns:wp="http://schemas.openxmlformats.org/drawingml/2006/wordprocessingDrawing" xmlns:w10="urn:schemas-microsoft-com:office:word" xmlns:w="http://schemas.openxmlformats.org/wordprocessingml/2006/main" xmlns:w14="http://schemas.microsoft.com/office/word/2010/wordml" xmlns:w15="http://schemas.microsoft.com/office/word/2012/wordml" xmlns:w16cex="http://schemas.microsoft.com/office/word/2018/wordml/cex" xmlns:w16cid="http://schemas.microsoft.com/office/word/2016/wordml/cid" xmlns:w16="http://schemas.microsoft.com/office/word/2018/wordml" xmlns:w16se="http://schemas.microsoft.com/office/word/2015/wordml/symex" xmlns:wpg="http://schemas.microsoft.com/office/word/2010/wordprocessingGroup" xmlns:wpi="http://schemas.microsoft.com/office/word/2010/wordprocessingInk" xmlns:wne="http://schemas.microsoft.com/office/word/2006/wordml" xmlns:wps="http://schemas.microsoft.com/office/word/2010/wordprocessingShape" mc:Ignorable="w14 w15 w16se w16cid w16 w16cex wp14">
   <w15:person w15:author="Alejandro">
     <w15:presenceInfo w15:providerId="None" w15:userId="Alejandro"/>
+  </w15:person>
+  <w15:person w15:author="Cervantes, Gerardo">
+    <w15:presenceInfo w15:providerId="AD" w15:userId="S::gcervantes8@miners.utep.edu::7a8fb927-2612-49a5-92bd-e958f1913051"/>
   </w15:person>
   <w15:person w15:author="Hernandez, Julio A">
     <w15:presenceInfo w15:providerId="None" w15:userId="Hernandez, Julio A"/>
@@ -9941,7 +10485,7 @@
 </file>
 
 <file path=word/styles.xml><?xml version="1.0" encoding="utf-8"?>
-<w:styles xmlns:mc="http://schemas.openxmlformats.org/markup-compatibility/2006" xmlns:r="http://schemas.openxmlformats.org/officeDocument/2006/relationships" xmlns:w="http://schemas.openxmlformats.org/wordprocessingml/2006/main" xmlns:w14="http://schemas.microsoft.com/office/word/2010/wordml" xmlns:w15="http://schemas.microsoft.com/office/word/2012/wordml" xmlns:w16cid="http://schemas.microsoft.com/office/word/2016/wordml/cid" xmlns:w16se="http://schemas.microsoft.com/office/word/2015/wordml/symex" mc:Ignorable="w14 w15 w16se w16cid">
+<w:styles xmlns:mc="http://schemas.openxmlformats.org/markup-compatibility/2006" xmlns:r="http://schemas.openxmlformats.org/officeDocument/2006/relationships" xmlns:w="http://schemas.openxmlformats.org/wordprocessingml/2006/main" xmlns:w14="http://schemas.microsoft.com/office/word/2010/wordml" xmlns:w15="http://schemas.microsoft.com/office/word/2012/wordml" xmlns:w16cex="http://schemas.microsoft.com/office/word/2018/wordml/cex" xmlns:w16cid="http://schemas.microsoft.com/office/word/2016/wordml/cid" xmlns:w16="http://schemas.microsoft.com/office/word/2018/wordml" xmlns:w16se="http://schemas.microsoft.com/office/word/2015/wordml/symex" mc:Ignorable="w14 w15 w16se w16cid w16 w16cex">
   <w:docDefaults>
     <w:rPrDefault>
       <w:rPr>

</xml_diff>